<commit_message>
`fix: improve line break handling for placeholders and line break replacement`
Enable multi-line matching in placeholders. Refactor line break replacement logic to handle different types of line breaks and improve text rendering in tests.
</commit_message>
<xml_diff>
--- a/test/sources/CustomExpressionFunction.docx
+++ b/test/sources/CustomExpressionFunction.docx
@@ -7,130 +7,25 @@
         <w:pStyle w:val="Lgende"/>
       </w:pPr>
       <w:r>
-        <w:t xml:space="preserve">Custom Expression </w:t>
+        <w:t>Custom Expression Function</w:t>
       </w:r>
-      <w:proofErr w:type="spellStart"/>
-      <w:r>
-        <w:t>Function</w:t>
-      </w:r>
-      <w:proofErr w:type="spellEnd"/>
     </w:p>
     <w:p>
-      <w:pPr>
-        <w:rPr>
-          <w:rFonts w:hint="eastAsia"/>
-        </w:rPr>
-      </w:pPr>
       <w:bookmarkStart w:id="0" w:name="__DdeLink__8_471475923"/>
       <w:bookmarkEnd w:id="0"/>
       <w:r>
-        <w:t xml:space="preserve">This </w:t>
-      </w:r>
-      <w:proofErr w:type="spellStart"/>
-      <w:r>
-        <w:t>paragraph</w:t>
-      </w:r>
-      <w:proofErr w:type="spellEnd"/>
-      <w:r>
-        <w:t xml:space="preserve"> </w:t>
-      </w:r>
-      <w:proofErr w:type="spellStart"/>
-      <w:r>
-        <w:t>is</w:t>
-      </w:r>
-      <w:proofErr w:type="spellEnd"/>
-      <w:r>
-        <w:t xml:space="preserve"> </w:t>
-      </w:r>
-      <w:proofErr w:type="spellStart"/>
-      <w:r>
-        <w:t>untouched</w:t>
-      </w:r>
-      <w:proofErr w:type="spellEnd"/>
-      <w:r>
-        <w:t>.</w:t>
+        <w:t>This paragraph is untouched.</w:t>
       </w:r>
     </w:p>
     <w:p>
       <w:pPr>
         <w:rPr>
-          <w:rFonts w:hint="eastAsia"/>
+          <w:b/>
+          <w:bCs/>
         </w:rPr>
       </w:pPr>
       <w:r>
-        <w:t xml:space="preserve">In </w:t>
-      </w:r>
-      <w:proofErr w:type="spellStart"/>
-      <w:r>
-        <w:t>this</w:t>
-      </w:r>
-      <w:proofErr w:type="spellEnd"/>
-      <w:r>
-        <w:t xml:space="preserve"> </w:t>
-      </w:r>
-      <w:proofErr w:type="spellStart"/>
-      <w:r>
-        <w:t>paragraph</w:t>
-      </w:r>
-      <w:proofErr w:type="spellEnd"/>
-      <w:r>
-        <w:t xml:space="preserve">, a </w:t>
-      </w:r>
-      <w:proofErr w:type="spellStart"/>
-      <w:r>
-        <w:t>custom</w:t>
-      </w:r>
-      <w:proofErr w:type="spellEnd"/>
-      <w:r>
-        <w:t xml:space="preserve"> </w:t>
-      </w:r>
-      <w:proofErr w:type="spellStart"/>
-      <w:r>
-        <w:t>expression</w:t>
-      </w:r>
-      <w:proofErr w:type="spellEnd"/>
-      <w:r>
-        <w:t xml:space="preserve"> </w:t>
-      </w:r>
-      <w:proofErr w:type="spellStart"/>
-      <w:r>
-        <w:t>function</w:t>
-      </w:r>
-      <w:proofErr w:type="spellEnd"/>
-      <w:r>
-        <w:t xml:space="preserve"> </w:t>
-      </w:r>
-      <w:proofErr w:type="spellStart"/>
-      <w:r>
-        <w:t>is</w:t>
-      </w:r>
-      <w:proofErr w:type="spellEnd"/>
-      <w:r>
-        <w:t xml:space="preserve"> </w:t>
-      </w:r>
-      <w:proofErr w:type="spellStart"/>
-      <w:r>
-        <w:t>used</w:t>
-      </w:r>
-      <w:proofErr w:type="spellEnd"/>
-      <w:r>
-        <w:t xml:space="preserve"> </w:t>
-      </w:r>
-      <w:proofErr w:type="spellStart"/>
-      <w:r>
-        <w:t>to</w:t>
-      </w:r>
-      <w:proofErr w:type="spellEnd"/>
-      <w:r>
-        <w:t xml:space="preserve"> </w:t>
-      </w:r>
-      <w:proofErr w:type="spellStart"/>
-      <w:r>
-        <w:t>uppercase</w:t>
-      </w:r>
-      <w:proofErr w:type="spellEnd"/>
-      <w:r>
-        <w:t xml:space="preserve"> a String:</w:t>
+        <w:t>In this paragraph, a custom expression function is used to uppercase a String:</w:t>
       </w:r>
       <w:r>
         <w:t xml:space="preserve"> </w:t>
@@ -140,33 +35,40 @@
           <w:b/>
           <w:bCs/>
         </w:rPr>
-        <w:t>${</w:t>
+        <w:t>${toUppercase(name)}.</w:t>
       </w:r>
-      <w:proofErr w:type="spellStart"/>
+    </w:p>
+    <w:p>
       <w:r>
         <w:rPr>
           <w:b/>
           <w:bCs/>
         </w:rPr>
-        <w:t>toUppercase</w:t>
+        <w:t>${toUppercase(</w:t>
       </w:r>
-      <w:proofErr w:type="spellEnd"/>
       <w:r>
         <w:rPr>
           <w:b/>
           <w:bCs/>
         </w:rPr>
-        <w:t>(</w:t>
+        <w:t>"It also works with</w:t>
       </w:r>
-      <w:proofErr w:type="spellStart"/>
       <w:r>
         <w:rPr>
           <w:b/>
           <w:bCs/>
         </w:rPr>
-        <w:t>name</w:t>
+        <w:br/>
+        <w:t>multiline</w:t>
       </w:r>
-      <w:proofErr w:type="spellEnd"/>
+      <w:r>
+        <w:rPr>
+          <w:b/>
+          <w:bCs/>
+        </w:rPr>
+        <w:br/>
+        <w:t>strings of text"</w:t>
+      </w:r>
       <w:r>
         <w:rPr>
           <w:b/>
@@ -176,163 +78,9 @@
       </w:r>
     </w:p>
     <w:p>
-      <w:pPr>
-        <w:rPr>
-          <w:rFonts w:hint="eastAsia"/>
-        </w:rPr>
-      </w:pPr>
       <w:commentRangeStart w:id="1"/>
-      <w:proofErr w:type="spellStart"/>
       <w:r>
-        <w:t>To</w:t>
-      </w:r>
-      <w:proofErr w:type="spellEnd"/>
-      <w:r>
-        <w:t xml:space="preserve"> </w:t>
-      </w:r>
-      <w:proofErr w:type="spellStart"/>
-      <w:r>
-        <w:t>test</w:t>
-      </w:r>
-      <w:proofErr w:type="spellEnd"/>
-      <w:r>
-        <w:t xml:space="preserve"> </w:t>
-      </w:r>
-      <w:proofErr w:type="spellStart"/>
-      <w:r>
-        <w:t>that</w:t>
-      </w:r>
-      <w:proofErr w:type="spellEnd"/>
-      <w:r>
-        <w:t xml:space="preserve"> </w:t>
-      </w:r>
-      <w:proofErr w:type="spellStart"/>
-      <w:r>
-        <w:t>custom</w:t>
-      </w:r>
-      <w:proofErr w:type="spellEnd"/>
-      <w:r>
-        <w:t xml:space="preserve"> </w:t>
-      </w:r>
-      <w:proofErr w:type="spellStart"/>
-      <w:r>
-        <w:t>functions</w:t>
-      </w:r>
-      <w:proofErr w:type="spellEnd"/>
-      <w:r>
-        <w:t xml:space="preserve"> </w:t>
-      </w:r>
-      <w:proofErr w:type="spellStart"/>
-      <w:r>
-        <w:t>work</w:t>
-      </w:r>
-      <w:proofErr w:type="spellEnd"/>
-      <w:r>
-        <w:t xml:space="preserve"> </w:t>
-      </w:r>
-      <w:proofErr w:type="spellStart"/>
-      <w:r>
-        <w:t>together</w:t>
-      </w:r>
-      <w:proofErr w:type="spellEnd"/>
-      <w:r>
-        <w:t xml:space="preserve"> </w:t>
-      </w:r>
-      <w:proofErr w:type="spellStart"/>
-      <w:r>
-        <w:t>with</w:t>
-      </w:r>
-      <w:proofErr w:type="spellEnd"/>
-      <w:r>
-        <w:t xml:space="preserve"> </w:t>
-      </w:r>
-      <w:proofErr w:type="spellStart"/>
-      <w:r>
-        <w:t>comment</w:t>
-      </w:r>
-      <w:proofErr w:type="spellEnd"/>
-      <w:r>
-        <w:t xml:space="preserve"> </w:t>
-      </w:r>
-      <w:proofErr w:type="spellStart"/>
-      <w:r>
-        <w:t>expressions</w:t>
-      </w:r>
-      <w:proofErr w:type="spellEnd"/>
-      <w:r>
-        <w:t xml:space="preserve">, </w:t>
-      </w:r>
-      <w:proofErr w:type="spellStart"/>
-      <w:r>
-        <w:t>we</w:t>
-      </w:r>
-      <w:proofErr w:type="spellEnd"/>
-      <w:r>
-        <w:t xml:space="preserve"> </w:t>
-      </w:r>
-      <w:proofErr w:type="spellStart"/>
-      <w:r>
-        <w:t>toggle</w:t>
-      </w:r>
-      <w:proofErr w:type="spellEnd"/>
-      <w:r>
-        <w:t xml:space="preserve"> </w:t>
-      </w:r>
-      <w:proofErr w:type="spellStart"/>
-      <w:r>
-        <w:t>visibility</w:t>
-      </w:r>
-      <w:proofErr w:type="spellEnd"/>
-      <w:r>
-        <w:t xml:space="preserve"> </w:t>
-      </w:r>
-      <w:proofErr w:type="spellStart"/>
-      <w:r>
-        <w:t>of</w:t>
-      </w:r>
-      <w:proofErr w:type="spellEnd"/>
-      <w:r>
-        <w:t xml:space="preserve"> </w:t>
-      </w:r>
-      <w:proofErr w:type="spellStart"/>
-      <w:r>
-        <w:t>this</w:t>
-      </w:r>
-      <w:proofErr w:type="spellEnd"/>
-      <w:r>
-        <w:t xml:space="preserve"> </w:t>
-      </w:r>
-      <w:proofErr w:type="spellStart"/>
-      <w:r>
-        <w:t>paragraph</w:t>
-      </w:r>
-      <w:proofErr w:type="spellEnd"/>
-      <w:r>
-        <w:t xml:space="preserve"> </w:t>
-      </w:r>
-      <w:proofErr w:type="spellStart"/>
-      <w:r>
-        <w:t>with</w:t>
-      </w:r>
-      <w:proofErr w:type="spellEnd"/>
-      <w:r>
-        <w:t xml:space="preserve"> a </w:t>
-      </w:r>
-      <w:proofErr w:type="spellStart"/>
-      <w:r>
-        <w:t>comment</w:t>
-      </w:r>
-      <w:proofErr w:type="spellEnd"/>
-      <w:r>
-        <w:t xml:space="preserve"> </w:t>
-      </w:r>
-      <w:proofErr w:type="spellStart"/>
-      <w:r>
-        <w:t>expression</w:t>
-      </w:r>
-      <w:proofErr w:type="spellEnd"/>
-      <w:r>
-        <w:t>.</w:t>
+        <w:t>To test that custom functions work together with comment expressions, we toggle visibility of this paragraph with a comment expression.</w:t>
       </w:r>
       <w:commentRangeEnd w:id="1"/>
       <w:r>
@@ -354,11 +102,6 @@
 <w:comments xmlns:wpc="http://schemas.microsoft.com/office/word/2010/wordprocessingCanvas" xmlns:cx="http://schemas.microsoft.com/office/drawing/2014/chartex" xmlns:cx1="http://schemas.microsoft.com/office/drawing/2015/9/8/chartex" xmlns:cx2="http://schemas.microsoft.com/office/drawing/2015/10/21/chartex" xmlns:cx3="http://schemas.microsoft.com/office/drawing/2016/5/9/chartex" xmlns:cx4="http://schemas.microsoft.com/office/drawing/2016/5/10/chartex" xmlns:cx5="http://schemas.microsoft.com/office/drawing/2016/5/11/chartex" xmlns:cx6="http://schemas.microsoft.com/office/drawing/2016/5/12/chartex" xmlns:cx7="http://schemas.microsoft.com/office/drawing/2016/5/13/chartex" xmlns:cx8="http://schemas.microsoft.com/office/drawing/2016/5/14/chartex" xmlns:mc="http://schemas.openxmlformats.org/markup-compatibility/2006" xmlns:aink="http://schemas.microsoft.com/office/drawing/2016/ink" xmlns:am3d="http://schemas.microsoft.com/office/drawing/2017/model3d" xmlns:o="urn:schemas-microsoft-com:office:office" xmlns:oel="http://schemas.microsoft.com/office/2019/extlst" xmlns:r="http://schemas.openxmlformats.org/officeDocument/2006/relationships" xmlns:m="http://schemas.openxmlformats.org/officeDocument/2006/math" xmlns:v="urn:schemas-microsoft-com:vml" xmlns:wp14="http://schemas.microsoft.com/office/word/2010/wordprocessingDrawing" xmlns:wp="http://schemas.openxmlformats.org/drawingml/2006/wordprocessingDrawing" xmlns:w10="urn:schemas-microsoft-com:office:word" xmlns:w="http://schemas.openxmlformats.org/wordprocessingml/2006/main" xmlns:w14="http://schemas.microsoft.com/office/word/2010/wordml" xmlns:w15="http://schemas.microsoft.com/office/word/2012/wordml" xmlns:w16cex="http://schemas.microsoft.com/office/word/2018/wordml/cex" xmlns:w16cid="http://schemas.microsoft.com/office/word/2016/wordml/cid" xmlns:w16="http://schemas.microsoft.com/office/word/2018/wordml" xmlns:w16du="http://schemas.microsoft.com/office/word/2023/wordml/word16du" xmlns:w16sdtdh="http://schemas.microsoft.com/office/word/2020/wordml/sdtdatahash" xmlns:w16se="http://schemas.microsoft.com/office/word/2015/wordml/symex" xmlns:wpg="http://schemas.microsoft.com/office/word/2010/wordprocessingGroup" xmlns:wpi="http://schemas.microsoft.com/office/word/2010/wordprocessingInk" xmlns:wne="http://schemas.microsoft.com/office/word/2006/wordml" xmlns:wps="http://schemas.microsoft.com/office/word/2010/wordprocessingShape" mc:Ignorable="w14 w15 w16se w16cid w16 w16cex w16sdtdh w16du wp14">
   <w:comment w:id="1" w:author="Unbekannter Autor" w:date="2017-10-17T21:31:00Z" w:initials="">
     <w:p>
-      <w:pPr>
-        <w:rPr>
-          <w:rFonts w:hint="eastAsia"/>
-        </w:rPr>
-      </w:pPr>
       <w:r>
         <w:rPr>
           <w:rFonts w:ascii="Segoe UI" w:eastAsia="SimSun" w:hAnsi="Segoe UI" w:cs="Mangal"/>
@@ -369,20 +112,8 @@
         <w:t>displayParagraphIf(toUppercase(name).equals("HOMER SIMPSON"))</w:t>
       </w:r>
     </w:p>
-    <w:p>
-      <w:pPr>
-        <w:rPr>
-          <w:rFonts w:hint="eastAsia"/>
-        </w:rPr>
-      </w:pPr>
-    </w:p>
-    <w:p>
-      <w:pPr>
-        <w:rPr>
-          <w:rFonts w:hint="eastAsia"/>
-        </w:rPr>
-      </w:pPr>
-    </w:p>
+    <w:p/>
+    <w:p/>
   </w:comment>
 </w:comments>
 </file>

</xml_diff>

<commit_message>
test: move and update custom function tests
Create a separate class, `CustomFunctionTests`, to house custom function tests and enhance test coverage and organization.

This change improves test clarity by isolating custom function tests and ensuring comprehensive feature validation.
</commit_message>
<xml_diff>
--- a/test/sources/CustomExpressionFunction.docx
+++ b/test/sources/CustomExpressionFunction.docx
@@ -7,15 +7,13 @@
         <w:pStyle w:val="Lgende"/>
       </w:pPr>
       <w:r>
-        <w:t>Custom Expression Function</w:t>
-      </w:r>
-    </w:p>
-    <w:p>
-      <w:bookmarkStart w:id="0" w:name="__DdeLink__8_471475923"/>
-      <w:bookmarkEnd w:id="0"/>
-      <w:r>
-        <w:t>This paragraph is untouched.</w:t>
-      </w:r>
+        <w:t xml:space="preserve">Custom Expression </w:t>
+      </w:r>
+      <w:proofErr w:type="spellStart"/>
+      <w:r>
+        <w:t>Function</w:t>
+      </w:r>
+      <w:proofErr w:type="spellEnd"/>
     </w:p>
     <w:p>
       <w:pPr>
@@ -24,69 +22,748 @@
           <w:bCs/>
         </w:rPr>
       </w:pPr>
-      <w:r>
-        <w:t>In this paragraph, a custom expression function is used to uppercase a String:</w:t>
-      </w:r>
-      <w:r>
-        <w:t xml:space="preserve"> </w:t>
-      </w:r>
-      <w:r>
-        <w:rPr>
-          <w:b/>
-          <w:bCs/>
-        </w:rPr>
-        <w:t>${toUppercase(name)}.</w:t>
+      <w:bookmarkStart w:id="0" w:name="__DdeLink__8_471475923"/>
+      <w:bookmarkEnd w:id="0"/>
+      <w:r>
+        <w:t xml:space="preserve">In </w:t>
+      </w:r>
+      <w:proofErr w:type="spellStart"/>
+      <w:r>
+        <w:t>this</w:t>
+      </w:r>
+      <w:proofErr w:type="spellEnd"/>
+      <w:r>
+        <w:t xml:space="preserve"> </w:t>
+      </w:r>
+      <w:proofErr w:type="spellStart"/>
+      <w:r>
+        <w:t>paragraph</w:t>
+      </w:r>
+      <w:proofErr w:type="spellEnd"/>
+      <w:r>
+        <w:t xml:space="preserve">, </w:t>
+      </w:r>
+      <w:proofErr w:type="spellStart"/>
+      <w:r>
+        <w:t>we</w:t>
+      </w:r>
+      <w:proofErr w:type="spellEnd"/>
+      <w:r>
+        <w:t xml:space="preserve"> </w:t>
+      </w:r>
+      <w:proofErr w:type="spellStart"/>
+      <w:r>
+        <w:t>uppercase</w:t>
+      </w:r>
+      <w:proofErr w:type="spellEnd"/>
+      <w:r>
+        <w:t xml:space="preserve"> a </w:t>
+      </w:r>
+      <w:r>
+        <w:t>variable</w:t>
+      </w:r>
+      <w:r>
+        <w:t>:</w:t>
+      </w:r>
+      <w:r>
+        <w:t xml:space="preserve"> </w:t>
+      </w:r>
+      <w:r>
+        <w:t>${</w:t>
+      </w:r>
+      <w:proofErr w:type="spellStart"/>
+      <w:r>
+        <w:t>toUppercase</w:t>
+      </w:r>
+      <w:proofErr w:type="spellEnd"/>
+      <w:r>
+        <w:t>(</w:t>
+      </w:r>
+      <w:proofErr w:type="spellStart"/>
+      <w:r>
+        <w:t>name</w:t>
+      </w:r>
+      <w:proofErr w:type="spellEnd"/>
+      <w:r>
+        <w:t>)}.</w:t>
       </w:r>
     </w:p>
     <w:p>
       <w:r>
-        <w:rPr>
-          <w:b/>
-          <w:bCs/>
-        </w:rPr>
-        <w:t>${toUppercase(</w:t>
-      </w:r>
-      <w:r>
-        <w:rPr>
-          <w:b/>
-          <w:bCs/>
-        </w:rPr>
-        <w:t>"It also works with</w:t>
-      </w:r>
-      <w:r>
-        <w:rPr>
-          <w:b/>
-          <w:bCs/>
-        </w:rPr>
+        <w:t xml:space="preserve">In </w:t>
+      </w:r>
+      <w:proofErr w:type="spellStart"/>
+      <w:r>
+        <w:t>this</w:t>
+      </w:r>
+      <w:proofErr w:type="spellEnd"/>
+      <w:r>
+        <w:t xml:space="preserve"> </w:t>
+      </w:r>
+      <w:proofErr w:type="spellStart"/>
+      <w:r>
+        <w:t>paragraph</w:t>
+      </w:r>
+      <w:proofErr w:type="spellEnd"/>
+      <w:r>
+        <w:t xml:space="preserve">, </w:t>
+      </w:r>
+      <w:proofErr w:type="spellStart"/>
+      <w:r>
+        <w:t>we</w:t>
+      </w:r>
+      <w:proofErr w:type="spellEnd"/>
+      <w:r>
+        <w:t xml:space="preserve"> </w:t>
+      </w:r>
+      <w:proofErr w:type="spellStart"/>
+      <w:r>
+        <w:t>uppercase</w:t>
+      </w:r>
+      <w:proofErr w:type="spellEnd"/>
+      <w:r>
+        <w:t xml:space="preserve"> </w:t>
+      </w:r>
+      <w:proofErr w:type="spellStart"/>
+      <w:r>
+        <w:t>some</w:t>
+      </w:r>
+      <w:proofErr w:type="spellEnd"/>
+      <w:r>
+        <w:t xml:space="preserve"> </w:t>
+      </w:r>
+      <w:proofErr w:type="spellStart"/>
+      <w:r>
+        <w:t>multiline</w:t>
+      </w:r>
+      <w:proofErr w:type="spellEnd"/>
+      <w:r>
+        <w:t xml:space="preserve"> </w:t>
+      </w:r>
+      <w:proofErr w:type="spellStart"/>
+      <w:r>
+        <w:t>text</w:t>
+      </w:r>
+      <w:proofErr w:type="spellEnd"/>
+      <w:r>
+        <w:t xml:space="preserve">: </w:t>
+      </w:r>
+      <w:r>
+        <w:t>${</w:t>
+      </w:r>
+      <w:proofErr w:type="spellStart"/>
+      <w:proofErr w:type="gramStart"/>
+      <w:r>
+        <w:t>toUppercase</w:t>
+      </w:r>
+      <w:proofErr w:type="spellEnd"/>
+      <w:r>
+        <w:t>(</w:t>
+      </w:r>
+      <w:proofErr w:type="gramEnd"/>
+      <w:r>
+        <w:t>"</w:t>
+      </w:r>
+      <w:proofErr w:type="spellStart"/>
+      <w:r>
+        <w:t>It</w:t>
+      </w:r>
+      <w:proofErr w:type="spellEnd"/>
+      <w:r>
+        <w:t xml:space="preserve"> also </w:t>
+      </w:r>
+      <w:proofErr w:type="spellStart"/>
+      <w:r>
+        <w:t>works</w:t>
+      </w:r>
+      <w:proofErr w:type="spellEnd"/>
+      <w:r>
+        <w:t xml:space="preserve"> </w:t>
+      </w:r>
+      <w:proofErr w:type="spellStart"/>
+      <w:r>
+        <w:t>with</w:t>
+      </w:r>
+      <w:proofErr w:type="spellEnd"/>
+      <w:r>
         <w:br/>
+      </w:r>
+      <w:proofErr w:type="spellStart"/>
+      <w:r>
         <w:t>multiline</w:t>
       </w:r>
-      <w:r>
-        <w:rPr>
-          <w:b/>
-          <w:bCs/>
-        </w:rPr>
+      <w:proofErr w:type="spellEnd"/>
+      <w:r>
         <w:br/>
-        <w:t>strings of text"</w:t>
-      </w:r>
-      <w:r>
-        <w:rPr>
-          <w:b/>
-          <w:bCs/>
-        </w:rPr>
-        <w:t>)}.</w:t>
+      </w:r>
+      <w:proofErr w:type="spellStart"/>
+      <w:r>
+        <w:t>strings</w:t>
+      </w:r>
+      <w:proofErr w:type="spellEnd"/>
+      <w:r>
+        <w:t xml:space="preserve"> </w:t>
+      </w:r>
+      <w:proofErr w:type="spellStart"/>
+      <w:r>
+        <w:t>of</w:t>
+      </w:r>
+      <w:proofErr w:type="spellEnd"/>
+      <w:r>
+        <w:t xml:space="preserve"> </w:t>
+      </w:r>
+      <w:proofErr w:type="spellStart"/>
+      <w:r>
+        <w:t>text</w:t>
+      </w:r>
+      <w:proofErr w:type="spellEnd"/>
+      <w:r>
+        <w:t>")}.</w:t>
       </w:r>
     </w:p>
     <w:p>
       <w:commentRangeStart w:id="1"/>
-      <w:r>
-        <w:t>To test that custom functions work together with comment expressions, we toggle visibility of this paragraph with a comment expression.</w:t>
+      <w:proofErr w:type="spellStart"/>
+      <w:r>
+        <w:t>To</w:t>
+      </w:r>
+      <w:proofErr w:type="spellEnd"/>
+      <w:r>
+        <w:t xml:space="preserve"> </w:t>
+      </w:r>
+      <w:proofErr w:type="spellStart"/>
+      <w:r>
+        <w:t>test</w:t>
+      </w:r>
+      <w:proofErr w:type="spellEnd"/>
+      <w:r>
+        <w:t xml:space="preserve"> </w:t>
+      </w:r>
+      <w:proofErr w:type="spellStart"/>
+      <w:r>
+        <w:t>that</w:t>
+      </w:r>
+      <w:proofErr w:type="spellEnd"/>
+      <w:r>
+        <w:t xml:space="preserve"> </w:t>
+      </w:r>
+      <w:proofErr w:type="spellStart"/>
+      <w:r>
+        <w:t>custom</w:t>
+      </w:r>
+      <w:proofErr w:type="spellEnd"/>
+      <w:r>
+        <w:t xml:space="preserve"> </w:t>
+      </w:r>
+      <w:proofErr w:type="spellStart"/>
+      <w:r>
+        <w:t>functions</w:t>
+      </w:r>
+      <w:proofErr w:type="spellEnd"/>
+      <w:r>
+        <w:t xml:space="preserve"> </w:t>
+      </w:r>
+      <w:proofErr w:type="spellStart"/>
+      <w:r>
+        <w:t>work</w:t>
+      </w:r>
+      <w:proofErr w:type="spellEnd"/>
+      <w:r>
+        <w:t xml:space="preserve"> </w:t>
+      </w:r>
+      <w:proofErr w:type="spellStart"/>
+      <w:r>
+        <w:t>together</w:t>
+      </w:r>
+      <w:proofErr w:type="spellEnd"/>
+      <w:r>
+        <w:t xml:space="preserve"> </w:t>
+      </w:r>
+      <w:proofErr w:type="spellStart"/>
+      <w:r>
+        <w:t>with</w:t>
+      </w:r>
+      <w:proofErr w:type="spellEnd"/>
+      <w:r>
+        <w:t xml:space="preserve"> </w:t>
+      </w:r>
+      <w:proofErr w:type="spellStart"/>
+      <w:r>
+        <w:t>comment</w:t>
+      </w:r>
+      <w:proofErr w:type="spellEnd"/>
+      <w:r>
+        <w:t xml:space="preserve"> </w:t>
+      </w:r>
+      <w:proofErr w:type="spellStart"/>
+      <w:r>
+        <w:t>expressions</w:t>
+      </w:r>
+      <w:proofErr w:type="spellEnd"/>
+      <w:r>
+        <w:t xml:space="preserve">, </w:t>
+      </w:r>
+      <w:proofErr w:type="spellStart"/>
+      <w:r>
+        <w:t>we</w:t>
+      </w:r>
+      <w:proofErr w:type="spellEnd"/>
+      <w:r>
+        <w:t xml:space="preserve"> </w:t>
+      </w:r>
+      <w:proofErr w:type="spellStart"/>
+      <w:r>
+        <w:t>toggle</w:t>
+      </w:r>
+      <w:proofErr w:type="spellEnd"/>
+      <w:r>
+        <w:t xml:space="preserve"> </w:t>
+      </w:r>
+      <w:proofErr w:type="spellStart"/>
+      <w:r>
+        <w:t>visibility</w:t>
+      </w:r>
+      <w:proofErr w:type="spellEnd"/>
+      <w:r>
+        <w:t xml:space="preserve"> </w:t>
+      </w:r>
+      <w:proofErr w:type="spellStart"/>
+      <w:r>
+        <w:t>of</w:t>
+      </w:r>
+      <w:proofErr w:type="spellEnd"/>
+      <w:r>
+        <w:t xml:space="preserve"> </w:t>
+      </w:r>
+      <w:proofErr w:type="spellStart"/>
+      <w:r>
+        <w:t>this</w:t>
+      </w:r>
+      <w:proofErr w:type="spellEnd"/>
+      <w:r>
+        <w:t xml:space="preserve"> </w:t>
+      </w:r>
+      <w:proofErr w:type="spellStart"/>
+      <w:r>
+        <w:t>paragraph</w:t>
+      </w:r>
+      <w:proofErr w:type="spellEnd"/>
+      <w:r>
+        <w:t xml:space="preserve"> </w:t>
+      </w:r>
+      <w:proofErr w:type="spellStart"/>
+      <w:r>
+        <w:t>with</w:t>
+      </w:r>
+      <w:proofErr w:type="spellEnd"/>
+      <w:r>
+        <w:t xml:space="preserve"> a </w:t>
+      </w:r>
+      <w:proofErr w:type="spellStart"/>
+      <w:r>
+        <w:t>comment</w:t>
+      </w:r>
+      <w:proofErr w:type="spellEnd"/>
+      <w:r>
+        <w:t xml:space="preserve"> </w:t>
+      </w:r>
+      <w:proofErr w:type="spellStart"/>
+      <w:r>
+        <w:t>expression</w:t>
+      </w:r>
+      <w:proofErr w:type="spellEnd"/>
+      <w:r>
+        <w:t>.</w:t>
       </w:r>
       <w:commentRangeEnd w:id="1"/>
       <w:r>
+        <w:rPr>
+          <w:rStyle w:val="Marquedecommentaire"/>
+        </w:rPr>
         <w:commentReference w:id="1"/>
       </w:r>
     </w:p>
+    <w:p>
+      <w:commentRangeStart w:id="2"/>
+      <w:proofErr w:type="spellStart"/>
+      <w:r>
+        <w:t>To</w:t>
+      </w:r>
+      <w:proofErr w:type="spellEnd"/>
+      <w:r>
+        <w:t xml:space="preserve"> </w:t>
+      </w:r>
+      <w:proofErr w:type="spellStart"/>
+      <w:r>
+        <w:t>test</w:t>
+      </w:r>
+      <w:proofErr w:type="spellEnd"/>
+      <w:r>
+        <w:t xml:space="preserve"> </w:t>
+      </w:r>
+      <w:proofErr w:type="spellStart"/>
+      <w:r>
+        <w:t>that</w:t>
+      </w:r>
+      <w:proofErr w:type="spellEnd"/>
+      <w:r>
+        <w:t xml:space="preserve"> </w:t>
+      </w:r>
+      <w:proofErr w:type="spellStart"/>
+      <w:r>
+        <w:t>custom</w:t>
+      </w:r>
+      <w:proofErr w:type="spellEnd"/>
+      <w:r>
+        <w:t xml:space="preserve"> </w:t>
+      </w:r>
+      <w:proofErr w:type="spellStart"/>
+      <w:r>
+        <w:t>functions</w:t>
+      </w:r>
+      <w:proofErr w:type="spellEnd"/>
+      <w:r>
+        <w:t xml:space="preserve"> </w:t>
+      </w:r>
+      <w:proofErr w:type="spellStart"/>
+      <w:r>
+        <w:t>work</w:t>
+      </w:r>
+      <w:proofErr w:type="spellEnd"/>
+      <w:r>
+        <w:t xml:space="preserve"> </w:t>
+      </w:r>
+      <w:proofErr w:type="spellStart"/>
+      <w:r>
+        <w:t>together</w:t>
+      </w:r>
+      <w:proofErr w:type="spellEnd"/>
+      <w:r>
+        <w:t xml:space="preserve"> </w:t>
+      </w:r>
+      <w:proofErr w:type="spellStart"/>
+      <w:r>
+        <w:t>with</w:t>
+      </w:r>
+      <w:proofErr w:type="spellEnd"/>
+      <w:r>
+        <w:t xml:space="preserve"> </w:t>
+      </w:r>
+      <w:proofErr w:type="spellStart"/>
+      <w:r>
+        <w:t>comment</w:t>
+      </w:r>
+      <w:proofErr w:type="spellEnd"/>
+      <w:r>
+        <w:t xml:space="preserve"> </w:t>
+      </w:r>
+      <w:proofErr w:type="spellStart"/>
+      <w:r>
+        <w:t>expressions</w:t>
+      </w:r>
+      <w:proofErr w:type="spellEnd"/>
+      <w:r>
+        <w:t xml:space="preserve">, </w:t>
+      </w:r>
+      <w:proofErr w:type="spellStart"/>
+      <w:r>
+        <w:t>we</w:t>
+      </w:r>
+      <w:proofErr w:type="spellEnd"/>
+      <w:r>
+        <w:t xml:space="preserve"> </w:t>
+      </w:r>
+      <w:proofErr w:type="spellStart"/>
+      <w:r>
+        <w:t>toggle</w:t>
+      </w:r>
+      <w:proofErr w:type="spellEnd"/>
+      <w:r>
+        <w:t xml:space="preserve"> </w:t>
+      </w:r>
+      <w:proofErr w:type="spellStart"/>
+      <w:r>
+        <w:t>it</w:t>
+      </w:r>
+      <w:proofErr w:type="spellEnd"/>
+      <w:r>
+        <w:t xml:space="preserve"> </w:t>
+      </w:r>
+      <w:proofErr w:type="spellStart"/>
+      <w:r>
+        <w:t>inside</w:t>
+      </w:r>
+      <w:proofErr w:type="spellEnd"/>
+      <w:r>
+        <w:t xml:space="preserve"> a </w:t>
+      </w:r>
+      <w:proofErr w:type="spellStart"/>
+      <w:r>
+        <w:t>repe</w:t>
+      </w:r>
+      <w:r>
+        <w:t>ated</w:t>
+      </w:r>
+      <w:proofErr w:type="spellEnd"/>
+      <w:r>
+        <w:t xml:space="preserve"> </w:t>
+      </w:r>
+      <w:proofErr w:type="spellStart"/>
+      <w:r>
+        <w:t>paragraph</w:t>
+      </w:r>
+      <w:proofErr w:type="spellEnd"/>
+      <w:r>
+        <w:t xml:space="preserve">: </w:t>
+      </w:r>
+      <w:r>
+        <w:t>${</w:t>
+      </w:r>
+      <w:proofErr w:type="spellStart"/>
+      <w:r>
+        <w:t>toUppercase</w:t>
+      </w:r>
+      <w:proofErr w:type="spellEnd"/>
+      <w:r>
+        <w:t>(</w:t>
+      </w:r>
+      <w:proofErr w:type="spellStart"/>
+      <w:r>
+        <w:t>characterN</w:t>
+      </w:r>
+      <w:r>
+        <w:t>ame</w:t>
+      </w:r>
+      <w:proofErr w:type="spellEnd"/>
+      <w:r>
+        <w:t>)}</w:t>
+      </w:r>
+      <w:commentRangeEnd w:id="2"/>
+      <w:r>
+        <w:rPr>
+          <w:rStyle w:val="Marquedecommentaire"/>
+        </w:rPr>
+        <w:commentReference w:id="2"/>
+      </w:r>
+      <w:r>
+        <w:t>.</w:t>
+      </w:r>
+    </w:p>
+    <w:tbl>
+      <w:tblPr>
+        <w:tblStyle w:val="Grilledutableau"/>
+        <w:tblW w:w="0" w:type="auto"/>
+        <w:tblLook w:val="04A0" w:firstRow="1" w:lastRow="0" w:firstColumn="1" w:lastColumn="0" w:noHBand="0" w:noVBand="1"/>
+      </w:tblPr>
+      <w:tblGrid>
+        <w:gridCol w:w="4889"/>
+        <w:gridCol w:w="4889"/>
+      </w:tblGrid>
+      <w:tr>
+        <w:tc>
+          <w:tcPr>
+            <w:tcW w:w="9778" w:type="dxa"/>
+            <w:gridSpan w:val="2"/>
+          </w:tcPr>
+          <w:p>
+            <w:proofErr w:type="spellStart"/>
+            <w:r>
+              <w:t>To</w:t>
+            </w:r>
+            <w:proofErr w:type="spellEnd"/>
+            <w:r>
+              <w:t xml:space="preserve"> </w:t>
+            </w:r>
+            <w:proofErr w:type="spellStart"/>
+            <w:r>
+              <w:t>test</w:t>
+            </w:r>
+            <w:proofErr w:type="spellEnd"/>
+            <w:r>
+              <w:t xml:space="preserve"> </w:t>
+            </w:r>
+            <w:proofErr w:type="spellStart"/>
+            <w:r>
+              <w:t>that</w:t>
+            </w:r>
+            <w:proofErr w:type="spellEnd"/>
+            <w:r>
+              <w:t xml:space="preserve"> </w:t>
+            </w:r>
+            <w:proofErr w:type="spellStart"/>
+            <w:r>
+              <w:t>custom</w:t>
+            </w:r>
+            <w:proofErr w:type="spellEnd"/>
+            <w:r>
+              <w:t xml:space="preserve"> </w:t>
+            </w:r>
+            <w:proofErr w:type="spellStart"/>
+            <w:r>
+              <w:t>functions</w:t>
+            </w:r>
+            <w:proofErr w:type="spellEnd"/>
+            <w:r>
+              <w:t xml:space="preserve"> </w:t>
+            </w:r>
+            <w:proofErr w:type="spellStart"/>
+            <w:r>
+              <w:t>work</w:t>
+            </w:r>
+            <w:proofErr w:type="spellEnd"/>
+            <w:r>
+              <w:t xml:space="preserve"> </w:t>
+            </w:r>
+            <w:proofErr w:type="spellStart"/>
+            <w:r>
+              <w:t>together</w:t>
+            </w:r>
+            <w:proofErr w:type="spellEnd"/>
+            <w:r>
+              <w:t xml:space="preserve"> </w:t>
+            </w:r>
+            <w:proofErr w:type="spellStart"/>
+            <w:r>
+              <w:t>with</w:t>
+            </w:r>
+            <w:proofErr w:type="spellEnd"/>
+            <w:r>
+              <w:t xml:space="preserve"> </w:t>
+            </w:r>
+            <w:proofErr w:type="spellStart"/>
+            <w:r>
+              <w:t>comment</w:t>
+            </w:r>
+            <w:proofErr w:type="spellEnd"/>
+            <w:r>
+              <w:t xml:space="preserve"> </w:t>
+            </w:r>
+            <w:proofErr w:type="spellStart"/>
+            <w:r>
+              <w:t>expressions</w:t>
+            </w:r>
+            <w:proofErr w:type="spellEnd"/>
+            <w:r>
+              <w:t xml:space="preserve">, </w:t>
+            </w:r>
+            <w:proofErr w:type="spellStart"/>
+            <w:r>
+              <w:t>we</w:t>
+            </w:r>
+            <w:proofErr w:type="spellEnd"/>
+            <w:r>
+              <w:t xml:space="preserve"> </w:t>
+            </w:r>
+            <w:proofErr w:type="spellStart"/>
+            <w:r>
+              <w:t>toggle</w:t>
+            </w:r>
+            <w:proofErr w:type="spellEnd"/>
+            <w:r>
+              <w:t xml:space="preserve"> </w:t>
+            </w:r>
+            <w:proofErr w:type="spellStart"/>
+            <w:r>
+              <w:t>it</w:t>
+            </w:r>
+            <w:proofErr w:type="spellEnd"/>
+            <w:r>
+              <w:t xml:space="preserve"> </w:t>
+            </w:r>
+            <w:proofErr w:type="spellStart"/>
+            <w:r>
+              <w:t>inside</w:t>
+            </w:r>
+            <w:proofErr w:type="spellEnd"/>
+            <w:r>
+              <w:t xml:space="preserve"> a </w:t>
+            </w:r>
+            <w:proofErr w:type="spellStart"/>
+            <w:r>
+              <w:t>repeated</w:t>
+            </w:r>
+            <w:proofErr w:type="spellEnd"/>
+            <w:r>
+              <w:t xml:space="preserve"> </w:t>
+            </w:r>
+            <w:proofErr w:type="spellStart"/>
+            <w:r>
+              <w:t>row</w:t>
+            </w:r>
+            <w:proofErr w:type="spellEnd"/>
+            <w:r>
+              <w:t>:</w:t>
+            </w:r>
+          </w:p>
+        </w:tc>
+      </w:tr>
+      <w:tr>
+        <w:tc>
+          <w:tcPr>
+            <w:tcW w:w="4889" w:type="dxa"/>
+          </w:tcPr>
+          <w:p>
+            <w:commentRangeStart w:id="3"/>
+            <w:r>
+              <w:t>${</w:t>
+            </w:r>
+            <w:proofErr w:type="spellStart"/>
+            <w:r>
+              <w:t>toUppercase</w:t>
+            </w:r>
+            <w:proofErr w:type="spellEnd"/>
+            <w:r>
+              <w:t>(</w:t>
+            </w:r>
+            <w:proofErr w:type="spellStart"/>
+            <w:r>
+              <w:t>characterN</w:t>
+            </w:r>
+            <w:r>
+              <w:t>ame</w:t>
+            </w:r>
+            <w:proofErr w:type="spellEnd"/>
+            <w:r>
+              <w:t>)}</w:t>
+            </w:r>
+          </w:p>
+        </w:tc>
+        <w:tc>
+          <w:tcPr>
+            <w:tcW w:w="4889" w:type="dxa"/>
+          </w:tcPr>
+          <w:p>
+            <w:r>
+              <w:t>${</w:t>
+            </w:r>
+            <w:proofErr w:type="spellStart"/>
+            <w:r>
+              <w:t>toUppercase</w:t>
+            </w:r>
+            <w:proofErr w:type="spellEnd"/>
+            <w:r>
+              <w:t>(</w:t>
+            </w:r>
+            <w:proofErr w:type="spellStart"/>
+            <w:r>
+              <w:t>actorName</w:t>
+            </w:r>
+            <w:proofErr w:type="spellEnd"/>
+            <w:r>
+              <w:t>)}</w:t>
+            </w:r>
+            <w:commentRangeEnd w:id="3"/>
+            <w:r>
+              <w:rPr>
+                <w:rStyle w:val="Marquedecommentaire"/>
+              </w:rPr>
+              <w:commentReference w:id="3"/>
+            </w:r>
+          </w:p>
+        </w:tc>
+      </w:tr>
+    </w:tbl>
+    <w:p/>
     <w:sectPr>
       <w:pgSz w:w="11906" w:h="16838"/>
       <w:pgMar w:top="1134" w:right="1134" w:bottom="1134" w:left="1134" w:header="0" w:footer="0" w:gutter="0"/>
@@ -100,34 +777,93 @@
 
 <file path=word/comments.xml><?xml version="1.0" encoding="utf-8"?>
 <w:comments xmlns:wpc="http://schemas.microsoft.com/office/word/2010/wordprocessingCanvas" xmlns:cx="http://schemas.microsoft.com/office/drawing/2014/chartex" xmlns:cx1="http://schemas.microsoft.com/office/drawing/2015/9/8/chartex" xmlns:cx2="http://schemas.microsoft.com/office/drawing/2015/10/21/chartex" xmlns:cx3="http://schemas.microsoft.com/office/drawing/2016/5/9/chartex" xmlns:cx4="http://schemas.microsoft.com/office/drawing/2016/5/10/chartex" xmlns:cx5="http://schemas.microsoft.com/office/drawing/2016/5/11/chartex" xmlns:cx6="http://schemas.microsoft.com/office/drawing/2016/5/12/chartex" xmlns:cx7="http://schemas.microsoft.com/office/drawing/2016/5/13/chartex" xmlns:cx8="http://schemas.microsoft.com/office/drawing/2016/5/14/chartex" xmlns:mc="http://schemas.openxmlformats.org/markup-compatibility/2006" xmlns:aink="http://schemas.microsoft.com/office/drawing/2016/ink" xmlns:am3d="http://schemas.microsoft.com/office/drawing/2017/model3d" xmlns:o="urn:schemas-microsoft-com:office:office" xmlns:oel="http://schemas.microsoft.com/office/2019/extlst" xmlns:r="http://schemas.openxmlformats.org/officeDocument/2006/relationships" xmlns:m="http://schemas.openxmlformats.org/officeDocument/2006/math" xmlns:v="urn:schemas-microsoft-com:vml" xmlns:wp14="http://schemas.microsoft.com/office/word/2010/wordprocessingDrawing" xmlns:wp="http://schemas.openxmlformats.org/drawingml/2006/wordprocessingDrawing" xmlns:w10="urn:schemas-microsoft-com:office:word" xmlns:w="http://schemas.openxmlformats.org/wordprocessingml/2006/main" xmlns:w14="http://schemas.microsoft.com/office/word/2010/wordml" xmlns:w15="http://schemas.microsoft.com/office/word/2012/wordml" xmlns:w16cex="http://schemas.microsoft.com/office/word/2018/wordml/cex" xmlns:w16cid="http://schemas.microsoft.com/office/word/2016/wordml/cid" xmlns:w16="http://schemas.microsoft.com/office/word/2018/wordml" xmlns:w16du="http://schemas.microsoft.com/office/word/2023/wordml/word16du" xmlns:w16sdtdh="http://schemas.microsoft.com/office/word/2020/wordml/sdtdatahash" xmlns:w16se="http://schemas.microsoft.com/office/word/2015/wordml/symex" xmlns:wpg="http://schemas.microsoft.com/office/word/2010/wordprocessingGroup" xmlns:wpi="http://schemas.microsoft.com/office/word/2010/wordprocessingInk" xmlns:wne="http://schemas.microsoft.com/office/word/2006/wordml" xmlns:wps="http://schemas.microsoft.com/office/word/2010/wordprocessingShape" mc:Ignorable="w14 w15 w16se w16cid w16 w16cex w16sdtdh w16du wp14">
-  <w:comment w:id="1" w:author="Unbekannter Autor" w:date="2017-10-17T21:31:00Z" w:initials="">
+  <w:comment w:id="1" w:author="Joseph Verron" w:date="2024-09-02T23:28:00Z" w:initials="JV">
     <w:p>
+      <w:pPr>
+        <w:pStyle w:val="Commentaire"/>
+      </w:pPr>
       <w:r>
         <w:rPr>
-          <w:rFonts w:ascii="Segoe UI" w:eastAsia="SimSun" w:hAnsi="Segoe UI" w:cs="Mangal"/>
+          <w:rStyle w:val="Marquedecommentaire"/>
+        </w:rPr>
+        <w:annotationRef/>
+      </w:r>
+      <w:r>
+        <w:rPr>
           <w:color w:val="00000A"/>
-          <w:sz w:val="20"/>
-          <w:szCs w:val="24"/>
         </w:rPr>
-        <w:t>displayParagraphIf(toUppercase(name).equals("HOMER SIMPSON"))</w:t>
+        <w:t>displayParagraphIf(toUppercase(name).equals("THE SIMPSONS"))</w:t>
       </w:r>
     </w:p>
-    <w:p/>
-    <w:p/>
+  </w:comment>
+  <w:comment w:id="2" w:author="Joseph Verron" w:date="2024-09-02T23:31:00Z" w:initials="JV">
+    <w:p>
+      <w:pPr>
+        <w:pStyle w:val="Commentaire"/>
+      </w:pPr>
+      <w:r>
+        <w:rPr>
+          <w:rStyle w:val="Marquedecommentaire"/>
+        </w:rPr>
+        <w:annotationRef/>
+      </w:r>
+      <w:r>
+        <w:rPr>
+          <w:lang w:val="en-US"/>
+        </w:rPr>
+        <w:t>repeatParagraph(characters)</w:t>
+      </w:r>
+    </w:p>
+  </w:comment>
+  <w:comment w:id="3" w:author="Joseph Verron" w:date="2024-09-02T23:44:00Z" w:initials="JV">
+    <w:p>
+      <w:pPr>
+        <w:pStyle w:val="Commentaire"/>
+      </w:pPr>
+      <w:r>
+        <w:rPr>
+          <w:rStyle w:val="Marquedecommentaire"/>
+        </w:rPr>
+        <w:annotationRef/>
+      </w:r>
+      <w:r>
+        <w:t>repeatTableRow(characters)</w:t>
+      </w:r>
+    </w:p>
   </w:comment>
 </w:comments>
 </file>
 
 <file path=word/commentsExtended.xml><?xml version="1.0" encoding="utf-8"?>
 <w15:commentsEx xmlns:wpc="http://schemas.microsoft.com/office/word/2010/wordprocessingCanvas" xmlns:cx="http://schemas.microsoft.com/office/drawing/2014/chartex" xmlns:cx1="http://schemas.microsoft.com/office/drawing/2015/9/8/chartex" xmlns:cx2="http://schemas.microsoft.com/office/drawing/2015/10/21/chartex" xmlns:cx3="http://schemas.microsoft.com/office/drawing/2016/5/9/chartex" xmlns:cx4="http://schemas.microsoft.com/office/drawing/2016/5/10/chartex" xmlns:cx5="http://schemas.microsoft.com/office/drawing/2016/5/11/chartex" xmlns:cx6="http://schemas.microsoft.com/office/drawing/2016/5/12/chartex" xmlns:cx7="http://schemas.microsoft.com/office/drawing/2016/5/13/chartex" xmlns:cx8="http://schemas.microsoft.com/office/drawing/2016/5/14/chartex" xmlns:mc="http://schemas.openxmlformats.org/markup-compatibility/2006" xmlns:aink="http://schemas.microsoft.com/office/drawing/2016/ink" xmlns:am3d="http://schemas.microsoft.com/office/drawing/2017/model3d" xmlns:o="urn:schemas-microsoft-com:office:office" xmlns:oel="http://schemas.microsoft.com/office/2019/extlst" xmlns:r="http://schemas.openxmlformats.org/officeDocument/2006/relationships" xmlns:m="http://schemas.openxmlformats.org/officeDocument/2006/math" xmlns:v="urn:schemas-microsoft-com:vml" xmlns:wp14="http://schemas.microsoft.com/office/word/2010/wordprocessingDrawing" xmlns:wp="http://schemas.openxmlformats.org/drawingml/2006/wordprocessingDrawing" xmlns:w10="urn:schemas-microsoft-com:office:word" xmlns:w="http://schemas.openxmlformats.org/wordprocessingml/2006/main" xmlns:w14="http://schemas.microsoft.com/office/word/2010/wordml" xmlns:w15="http://schemas.microsoft.com/office/word/2012/wordml" xmlns:w16cex="http://schemas.microsoft.com/office/word/2018/wordml/cex" xmlns:w16cid="http://schemas.microsoft.com/office/word/2016/wordml/cid" xmlns:w16="http://schemas.microsoft.com/office/word/2018/wordml" xmlns:w16du="http://schemas.microsoft.com/office/word/2023/wordml/word16du" xmlns:w16sdtdh="http://schemas.microsoft.com/office/word/2020/wordml/sdtdatahash" xmlns:w16se="http://schemas.microsoft.com/office/word/2015/wordml/symex" xmlns:wpg="http://schemas.microsoft.com/office/word/2010/wordprocessingGroup" xmlns:wpi="http://schemas.microsoft.com/office/word/2010/wordprocessingInk" xmlns:wne="http://schemas.microsoft.com/office/word/2006/wordml" xmlns:wps="http://schemas.microsoft.com/office/word/2010/wordprocessingShape" mc:Ignorable="w14 w15 w16se w16cid w16 w16cex w16sdtdh w16du wp14">
-  <w15:commentEx w15:paraId="39BCA9DB" w15:done="0"/>
+  <w15:commentEx w15:paraId="290AE618" w15:done="0"/>
+  <w15:commentEx w15:paraId="365A274D" w15:done="0"/>
+  <w15:commentEx w15:paraId="110F198B" w15:done="0"/>
 </w15:commentsEx>
+</file>
+
+<file path=word/commentsExtensible.xml><?xml version="1.0" encoding="utf-8"?>
+<w16cex:commentsExtensible xmlns:wpc="http://schemas.microsoft.com/office/word/2010/wordprocessingCanvas" xmlns:cx="http://schemas.microsoft.com/office/drawing/2014/chartex" xmlns:cx1="http://schemas.microsoft.com/office/drawing/2015/9/8/chartex" xmlns:cx2="http://schemas.microsoft.com/office/drawing/2015/10/21/chartex" xmlns:cx3="http://schemas.microsoft.com/office/drawing/2016/5/9/chartex" xmlns:cx4="http://schemas.microsoft.com/office/drawing/2016/5/10/chartex" xmlns:cx5="http://schemas.microsoft.com/office/drawing/2016/5/11/chartex" xmlns:cx6="http://schemas.microsoft.com/office/drawing/2016/5/12/chartex" xmlns:cx7="http://schemas.microsoft.com/office/drawing/2016/5/13/chartex" xmlns:cx8="http://schemas.microsoft.com/office/drawing/2016/5/14/chartex" xmlns:cr="http://schemas.microsoft.com/office/comments/2020/reactions" xmlns:mc="http://schemas.openxmlformats.org/markup-compatibility/2006" xmlns:aink="http://schemas.microsoft.com/office/drawing/2016/ink" xmlns:am3d="http://schemas.microsoft.com/office/drawing/2017/model3d" xmlns:o="urn:schemas-microsoft-com:office:office" xmlns:oel="http://schemas.microsoft.com/office/2019/extlst" xmlns:r="http://schemas.openxmlformats.org/officeDocument/2006/relationships" xmlns:m="http://schemas.openxmlformats.org/officeDocument/2006/math" xmlns:v="urn:schemas-microsoft-com:vml" xmlns:wp14="http://schemas.microsoft.com/office/word/2010/wordprocessingDrawing" xmlns:wp="http://schemas.openxmlformats.org/drawingml/2006/wordprocessingDrawing" xmlns:w10="urn:schemas-microsoft-com:office:word" xmlns:w="http://schemas.openxmlformats.org/wordprocessingml/2006/main" xmlns:w14="http://schemas.microsoft.com/office/word/2010/wordml" xmlns:w15="http://schemas.microsoft.com/office/word/2012/wordml" xmlns:w16cex="http://schemas.microsoft.com/office/word/2018/wordml/cex" xmlns:w16cid="http://schemas.microsoft.com/office/word/2016/wordml/cid" xmlns:w16="http://schemas.microsoft.com/office/word/2018/wordml" xmlns:w16du="http://schemas.microsoft.com/office/word/2023/wordml/word16du" xmlns:w16sdtdh="http://schemas.microsoft.com/office/word/2020/wordml/sdtdatahash" xmlns:w16se="http://schemas.microsoft.com/office/word/2015/wordml/symex" xmlns:wpg="http://schemas.microsoft.com/office/word/2010/wordprocessingGroup" xmlns:wpi="http://schemas.microsoft.com/office/word/2010/wordprocessingInk" xmlns:wne="http://schemas.microsoft.com/office/word/2006/wordml" xmlns:wps="http://schemas.microsoft.com/office/word/2010/wordprocessingShape" mc:Ignorable="w14 w15 w16se w16cid w16 w16cex w16sdtdh cr w16du wp14">
+  <w16cex:commentExtensible w16cex:durableId="1E5E024A" w16cex:dateUtc="2024-09-02T15:28:00Z"/>
+  <w16cex:commentExtensible w16cex:durableId="07498185" w16cex:dateUtc="2024-09-02T15:31:00Z"/>
+  <w16cex:commentExtensible w16cex:durableId="1D5D6934" w16cex:dateUtc="2024-09-02T15:44:00Z"/>
+</w16cex:commentsExtensible>
 </file>
 
 <file path=word/commentsIds.xml><?xml version="1.0" encoding="utf-8"?>
 <w16cid:commentsIds xmlns:wpc="http://schemas.microsoft.com/office/word/2010/wordprocessingCanvas" xmlns:cx="http://schemas.microsoft.com/office/drawing/2014/chartex" xmlns:cx1="http://schemas.microsoft.com/office/drawing/2015/9/8/chartex" xmlns:cx2="http://schemas.microsoft.com/office/drawing/2015/10/21/chartex" xmlns:cx3="http://schemas.microsoft.com/office/drawing/2016/5/9/chartex" xmlns:cx4="http://schemas.microsoft.com/office/drawing/2016/5/10/chartex" xmlns:cx5="http://schemas.microsoft.com/office/drawing/2016/5/11/chartex" xmlns:cx6="http://schemas.microsoft.com/office/drawing/2016/5/12/chartex" xmlns:cx7="http://schemas.microsoft.com/office/drawing/2016/5/13/chartex" xmlns:cx8="http://schemas.microsoft.com/office/drawing/2016/5/14/chartex" xmlns:mc="http://schemas.openxmlformats.org/markup-compatibility/2006" xmlns:aink="http://schemas.microsoft.com/office/drawing/2016/ink" xmlns:am3d="http://schemas.microsoft.com/office/drawing/2017/model3d" xmlns:o="urn:schemas-microsoft-com:office:office" xmlns:oel="http://schemas.microsoft.com/office/2019/extlst" xmlns:r="http://schemas.openxmlformats.org/officeDocument/2006/relationships" xmlns:m="http://schemas.openxmlformats.org/officeDocument/2006/math" xmlns:v="urn:schemas-microsoft-com:vml" xmlns:wp14="http://schemas.microsoft.com/office/word/2010/wordprocessingDrawing" xmlns:wp="http://schemas.openxmlformats.org/drawingml/2006/wordprocessingDrawing" xmlns:w10="urn:schemas-microsoft-com:office:word" xmlns:w="http://schemas.openxmlformats.org/wordprocessingml/2006/main" xmlns:w14="http://schemas.microsoft.com/office/word/2010/wordml" xmlns:w15="http://schemas.microsoft.com/office/word/2012/wordml" xmlns:w16cex="http://schemas.microsoft.com/office/word/2018/wordml/cex" xmlns:w16cid="http://schemas.microsoft.com/office/word/2016/wordml/cid" xmlns:w16="http://schemas.microsoft.com/office/word/2018/wordml" xmlns:w16du="http://schemas.microsoft.com/office/word/2023/wordml/word16du" xmlns:w16sdtdh="http://schemas.microsoft.com/office/word/2020/wordml/sdtdatahash" xmlns:w16se="http://schemas.microsoft.com/office/word/2015/wordml/symex" xmlns:wpg="http://schemas.microsoft.com/office/word/2010/wordprocessingGroup" xmlns:wpi="http://schemas.microsoft.com/office/word/2010/wordprocessingInk" xmlns:wne="http://schemas.microsoft.com/office/word/2006/wordml" xmlns:wps="http://schemas.microsoft.com/office/word/2010/wordprocessingShape" mc:Ignorable="w14 w15 w16se w16cid w16 w16cex w16sdtdh w16du wp14">
-  <w16cid:commentId w16cid:paraId="39BCA9DB" w16cid:durableId="7DF3D26E"/>
+  <w16cid:commentId w16cid:paraId="290AE618" w16cid:durableId="1E5E024A"/>
+  <w16cid:commentId w16cid:paraId="365A274D" w16cid:durableId="07498185"/>
+  <w16cid:commentId w16cid:paraId="110F198B" w16cid:durableId="1D5D6934"/>
 </w16cid:commentsIds>
+</file>
+
+<file path=word/people.xml><?xml version="1.0" encoding="utf-8"?>
+<w15:people xmlns:wpc="http://schemas.microsoft.com/office/word/2010/wordprocessingCanvas" xmlns:cx="http://schemas.microsoft.com/office/drawing/2014/chartex" xmlns:cx1="http://schemas.microsoft.com/office/drawing/2015/9/8/chartex" xmlns:cx2="http://schemas.microsoft.com/office/drawing/2015/10/21/chartex" xmlns:cx3="http://schemas.microsoft.com/office/drawing/2016/5/9/chartex" xmlns:cx4="http://schemas.microsoft.com/office/drawing/2016/5/10/chartex" xmlns:cx5="http://schemas.microsoft.com/office/drawing/2016/5/11/chartex" xmlns:cx6="http://schemas.microsoft.com/office/drawing/2016/5/12/chartex" xmlns:cx7="http://schemas.microsoft.com/office/drawing/2016/5/13/chartex" xmlns:cx8="http://schemas.microsoft.com/office/drawing/2016/5/14/chartex" xmlns:mc="http://schemas.openxmlformats.org/markup-compatibility/2006" xmlns:aink="http://schemas.microsoft.com/office/drawing/2016/ink" xmlns:am3d="http://schemas.microsoft.com/office/drawing/2017/model3d" xmlns:o="urn:schemas-microsoft-com:office:office" xmlns:oel="http://schemas.microsoft.com/office/2019/extlst" xmlns:r="http://schemas.openxmlformats.org/officeDocument/2006/relationships" xmlns:m="http://schemas.openxmlformats.org/officeDocument/2006/math" xmlns:v="urn:schemas-microsoft-com:vml" xmlns:wp14="http://schemas.microsoft.com/office/word/2010/wordprocessingDrawing" xmlns:wp="http://schemas.openxmlformats.org/drawingml/2006/wordprocessingDrawing" xmlns:w10="urn:schemas-microsoft-com:office:word" xmlns:w="http://schemas.openxmlformats.org/wordprocessingml/2006/main" xmlns:w14="http://schemas.microsoft.com/office/word/2010/wordml" xmlns:w15="http://schemas.microsoft.com/office/word/2012/wordml" xmlns:w16cex="http://schemas.microsoft.com/office/word/2018/wordml/cex" xmlns:w16cid="http://schemas.microsoft.com/office/word/2016/wordml/cid" xmlns:w16="http://schemas.microsoft.com/office/word/2018/wordml" xmlns:w16du="http://schemas.microsoft.com/office/word/2023/wordml/word16du" xmlns:w16sdtdh="http://schemas.microsoft.com/office/word/2020/wordml/sdtdatahash" xmlns:w16se="http://schemas.microsoft.com/office/word/2015/wordml/symex" xmlns:wpg="http://schemas.microsoft.com/office/word/2010/wordprocessingGroup" xmlns:wpi="http://schemas.microsoft.com/office/word/2010/wordprocessingInk" xmlns:wne="http://schemas.microsoft.com/office/word/2006/wordml" xmlns:wps="http://schemas.microsoft.com/office/word/2010/wordprocessingShape" mc:Ignorable="w14 w15 w16se w16cid w16 w16cex w16sdtdh w16du wp14">
+  <w15:person w15:author="Joseph Verron">
+    <w15:presenceInfo w15:providerId="Windows Live" w15:userId="5f74821deac5682e"/>
+  </w15:person>
+</w15:people>
 </file>
 
 <file path=word/styles.xml><?xml version="1.0" encoding="utf-8"?>
@@ -878,7 +1614,6 @@
     <w:basedOn w:val="Normal"/>
     <w:link w:val="CommentaireCar"/>
     <w:uiPriority w:val="99"/>
-    <w:semiHidden/>
     <w:unhideWhenUsed/>
     <w:rPr>
       <w:sz w:val="20"/>
@@ -890,7 +1625,6 @@
     <w:basedOn w:val="Policepardfaut"/>
     <w:link w:val="Commentaire"/>
     <w:uiPriority w:val="99"/>
-    <w:semiHidden/>
     <w:rPr>
       <w:color w:val="00000A"/>
       <w:szCs w:val="18"/>
@@ -1228,6 +1962,59 @@
     <w:pPr>
       <w:outlineLvl w:val="9"/>
     </w:pPr>
+  </w:style>
+  <w:style w:type="paragraph" w:styleId="Objetducommentaire">
+    <w:name w:val="annotation subject"/>
+    <w:basedOn w:val="Commentaire"/>
+    <w:next w:val="Commentaire"/>
+    <w:link w:val="ObjetducommentaireCar"/>
+    <w:uiPriority w:val="99"/>
+    <w:semiHidden/>
+    <w:unhideWhenUsed/>
+    <w:rsid w:val="00A32577"/>
+    <w:pPr>
+      <w:spacing w:line="240" w:lineRule="auto"/>
+    </w:pPr>
+    <w:rPr>
+      <w:rFonts w:cs="Mangal"/>
+      <w:b/>
+      <w:bCs/>
+    </w:rPr>
+  </w:style>
+  <w:style w:type="character" w:customStyle="1" w:styleId="ObjetducommentaireCar">
+    <w:name w:val="Objet du commentaire Car"/>
+    <w:basedOn w:val="CommentaireCar"/>
+    <w:link w:val="Objetducommentaire"/>
+    <w:uiPriority w:val="99"/>
+    <w:semiHidden/>
+    <w:rsid w:val="00A32577"/>
+    <w:rPr>
+      <w:rFonts w:cs="Mangal"/>
+      <w:b/>
+      <w:bCs/>
+      <w:color w:val="00000A"/>
+      <w:sz w:val="20"/>
+      <w:szCs w:val="18"/>
+    </w:rPr>
+  </w:style>
+  <w:style w:type="table" w:styleId="Grilledutableau">
+    <w:name w:val="Table Grid"/>
+    <w:basedOn w:val="TableauNormal"/>
+    <w:uiPriority w:val="39"/>
+    <w:rsid w:val="007D7FAE"/>
+    <w:pPr>
+      <w:spacing w:after="0" w:line="240" w:lineRule="auto"/>
+    </w:pPr>
+    <w:tblPr>
+      <w:tblBorders>
+        <w:top w:val="single" w:sz="4" w:space="0" w:color="auto"/>
+        <w:left w:val="single" w:sz="4" w:space="0" w:color="auto"/>
+        <w:bottom w:val="single" w:sz="4" w:space="0" w:color="auto"/>
+        <w:right w:val="single" w:sz="4" w:space="0" w:color="auto"/>
+        <w:insideH w:val="single" w:sz="4" w:space="0" w:color="auto"/>
+        <w:insideV w:val="single" w:sz="4" w:space="0" w:color="auto"/>
+      </w:tblBorders>
+    </w:tblPr>
   </w:style>
 </w:styles>
 </file>

</xml_diff>

<commit_message>
Enhance Stringifier for better style differentiation
Improve the string representation of Word documents to resemble AsciiDoc, enabling clearer differentiation of styles in tests. Simplify word template representations to reduce verbosity and enhance readability in test outputs.
</commit_message>
<xml_diff>
--- a/test/sources/CustomExpressionFunction.docx
+++ b/test/sources/CustomExpressionFunction.docx
@@ -4,149 +4,54 @@
   <w:body>
     <w:p>
       <w:pPr>
-        <w:pStyle w:val="Lgende"/>
+        <w:pStyle w:val="Titre1"/>
       </w:pPr>
       <w:r>
-        <w:t xml:space="preserve">Custom Expression </w:t>
-      </w:r>
-      <w:proofErr w:type="spellStart"/>
-      <w:r>
-        <w:t>Function</w:t>
-      </w:r>
-      <w:proofErr w:type="spellEnd"/>
+        <w:t>Custom Expression Function</w:t>
+      </w:r>
     </w:p>
     <w:p>
-      <w:pPr>
-        <w:rPr>
-          <w:b/>
-          <w:bCs/>
-        </w:rPr>
-      </w:pPr>
       <w:bookmarkStart w:id="0" w:name="__DdeLink__8_471475923"/>
       <w:bookmarkEnd w:id="0"/>
       <w:r>
-        <w:t xml:space="preserve">In </w:t>
+        <w:t xml:space="preserve">In this paragraph, </w:t>
+      </w:r>
+      <w:r>
+        <w:t>we</w:t>
+      </w:r>
+      <w:r>
+        <w:t xml:space="preserve"> uppercase a </w:t>
+      </w:r>
+      <w:r>
+        <w:t>variable</w:t>
+      </w:r>
+      <w:r>
+        <w:t>:</w:t>
+      </w:r>
+      <w:r>
+        <w:t xml:space="preserve"> </w:t>
+      </w:r>
+      <w:r>
+        <w:t>${</w:t>
       </w:r>
       <w:proofErr w:type="spellStart"/>
       <w:r>
-        <w:t>this</w:t>
+        <w:t>toUppercase</w:t>
       </w:r>
       <w:proofErr w:type="spellEnd"/>
       <w:r>
-        <w:t xml:space="preserve"> </w:t>
-      </w:r>
-      <w:proofErr w:type="spellStart"/>
-      <w:r>
-        <w:t>paragraph</w:t>
-      </w:r>
-      <w:proofErr w:type="spellEnd"/>
-      <w:r>
-        <w:t xml:space="preserve">, </w:t>
-      </w:r>
-      <w:proofErr w:type="spellStart"/>
-      <w:r>
-        <w:t>we</w:t>
-      </w:r>
-      <w:proofErr w:type="spellEnd"/>
-      <w:r>
-        <w:t xml:space="preserve"> </w:t>
-      </w:r>
-      <w:proofErr w:type="spellStart"/>
-      <w:r>
-        <w:t>uppercase</w:t>
-      </w:r>
-      <w:proofErr w:type="spellEnd"/>
-      <w:r>
-        <w:t xml:space="preserve"> a </w:t>
-      </w:r>
-      <w:r>
-        <w:t>variable</w:t>
-      </w:r>
-      <w:r>
-        <w:t>:</w:t>
-      </w:r>
-      <w:r>
-        <w:t xml:space="preserve"> </w:t>
-      </w:r>
-      <w:r>
-        <w:t>${</w:t>
-      </w:r>
-      <w:proofErr w:type="spellStart"/>
-      <w:r>
-        <w:t>toUppercase</w:t>
-      </w:r>
-      <w:proofErr w:type="spellEnd"/>
-      <w:r>
         <w:t>(</w:t>
       </w:r>
-      <w:proofErr w:type="spellStart"/>
       <w:r>
         <w:t>name</w:t>
       </w:r>
-      <w:proofErr w:type="spellEnd"/>
       <w:r>
         <w:t>)}.</w:t>
       </w:r>
     </w:p>
     <w:p>
       <w:r>
-        <w:t xml:space="preserve">In </w:t>
-      </w:r>
-      <w:proofErr w:type="spellStart"/>
-      <w:r>
-        <w:t>this</w:t>
-      </w:r>
-      <w:proofErr w:type="spellEnd"/>
-      <w:r>
-        <w:t xml:space="preserve"> </w:t>
-      </w:r>
-      <w:proofErr w:type="spellStart"/>
-      <w:r>
-        <w:t>paragraph</w:t>
-      </w:r>
-      <w:proofErr w:type="spellEnd"/>
-      <w:r>
-        <w:t xml:space="preserve">, </w:t>
-      </w:r>
-      <w:proofErr w:type="spellStart"/>
-      <w:r>
-        <w:t>we</w:t>
-      </w:r>
-      <w:proofErr w:type="spellEnd"/>
-      <w:r>
-        <w:t xml:space="preserve"> </w:t>
-      </w:r>
-      <w:proofErr w:type="spellStart"/>
-      <w:r>
-        <w:t>uppercase</w:t>
-      </w:r>
-      <w:proofErr w:type="spellEnd"/>
-      <w:r>
-        <w:t xml:space="preserve"> </w:t>
-      </w:r>
-      <w:proofErr w:type="spellStart"/>
-      <w:r>
-        <w:t>some</w:t>
-      </w:r>
-      <w:proofErr w:type="spellEnd"/>
-      <w:r>
-        <w:t xml:space="preserve"> </w:t>
-      </w:r>
-      <w:proofErr w:type="spellStart"/>
-      <w:r>
-        <w:t>multiline</w:t>
-      </w:r>
-      <w:proofErr w:type="spellEnd"/>
-      <w:r>
-        <w:t xml:space="preserve"> </w:t>
-      </w:r>
-      <w:proofErr w:type="spellStart"/>
-      <w:r>
-        <w:t>text</w:t>
-      </w:r>
-      <w:proofErr w:type="spellEnd"/>
-      <w:r>
-        <w:t xml:space="preserve">: </w:t>
+        <w:t xml:space="preserve">In this paragraph, we uppercase some multiline text: </w:t>
       </w:r>
       <w:r>
         <w:t>${</w:t>
@@ -162,218 +67,21 @@
       </w:r>
       <w:proofErr w:type="gramEnd"/>
       <w:r>
-        <w:t>"</w:t>
-      </w:r>
-      <w:proofErr w:type="spellStart"/>
-      <w:r>
-        <w:t>It</w:t>
-      </w:r>
-      <w:proofErr w:type="spellEnd"/>
-      <w:r>
-        <w:t xml:space="preserve"> also </w:t>
-      </w:r>
-      <w:proofErr w:type="spellStart"/>
-      <w:r>
-        <w:t>works</w:t>
-      </w:r>
-      <w:proofErr w:type="spellEnd"/>
-      <w:r>
-        <w:t xml:space="preserve"> </w:t>
-      </w:r>
-      <w:proofErr w:type="spellStart"/>
-      <w:r>
-        <w:t>with</w:t>
-      </w:r>
-      <w:proofErr w:type="spellEnd"/>
+        <w:t>"It also works with</w:t>
+      </w:r>
       <w:r>
         <w:br/>
-      </w:r>
-      <w:proofErr w:type="spellStart"/>
-      <w:r>
         <w:t>multiline</w:t>
       </w:r>
-      <w:proofErr w:type="spellEnd"/>
       <w:r>
         <w:br/>
-      </w:r>
-      <w:proofErr w:type="spellStart"/>
-      <w:r>
-        <w:t>strings</w:t>
-      </w:r>
-      <w:proofErr w:type="spellEnd"/>
-      <w:r>
-        <w:t xml:space="preserve"> </w:t>
-      </w:r>
-      <w:proofErr w:type="spellStart"/>
-      <w:r>
-        <w:t>of</w:t>
-      </w:r>
-      <w:proofErr w:type="spellEnd"/>
-      <w:r>
-        <w:t xml:space="preserve"> </w:t>
-      </w:r>
-      <w:proofErr w:type="spellStart"/>
-      <w:r>
-        <w:t>text</w:t>
-      </w:r>
-      <w:proofErr w:type="spellEnd"/>
-      <w:r>
-        <w:t>")}.</w:t>
+        <w:t>strings of text")}.</w:t>
       </w:r>
     </w:p>
     <w:p>
       <w:commentRangeStart w:id="1"/>
-      <w:proofErr w:type="spellStart"/>
-      <w:r>
-        <w:t>To</w:t>
-      </w:r>
-      <w:proofErr w:type="spellEnd"/>
-      <w:r>
-        <w:t xml:space="preserve"> </w:t>
-      </w:r>
-      <w:proofErr w:type="spellStart"/>
-      <w:r>
-        <w:t>test</w:t>
-      </w:r>
-      <w:proofErr w:type="spellEnd"/>
-      <w:r>
-        <w:t xml:space="preserve"> </w:t>
-      </w:r>
-      <w:proofErr w:type="spellStart"/>
-      <w:r>
-        <w:t>that</w:t>
-      </w:r>
-      <w:proofErr w:type="spellEnd"/>
-      <w:r>
-        <w:t xml:space="preserve"> </w:t>
-      </w:r>
-      <w:proofErr w:type="spellStart"/>
-      <w:r>
-        <w:t>custom</w:t>
-      </w:r>
-      <w:proofErr w:type="spellEnd"/>
-      <w:r>
-        <w:t xml:space="preserve"> </w:t>
-      </w:r>
-      <w:proofErr w:type="spellStart"/>
-      <w:r>
-        <w:t>functions</w:t>
-      </w:r>
-      <w:proofErr w:type="spellEnd"/>
-      <w:r>
-        <w:t xml:space="preserve"> </w:t>
-      </w:r>
-      <w:proofErr w:type="spellStart"/>
-      <w:r>
-        <w:t>work</w:t>
-      </w:r>
-      <w:proofErr w:type="spellEnd"/>
-      <w:r>
-        <w:t xml:space="preserve"> </w:t>
-      </w:r>
-      <w:proofErr w:type="spellStart"/>
-      <w:r>
-        <w:t>together</w:t>
-      </w:r>
-      <w:proofErr w:type="spellEnd"/>
-      <w:r>
-        <w:t xml:space="preserve"> </w:t>
-      </w:r>
-      <w:proofErr w:type="spellStart"/>
-      <w:r>
-        <w:t>with</w:t>
-      </w:r>
-      <w:proofErr w:type="spellEnd"/>
-      <w:r>
-        <w:t xml:space="preserve"> </w:t>
-      </w:r>
-      <w:proofErr w:type="spellStart"/>
-      <w:r>
-        <w:t>comment</w:t>
-      </w:r>
-      <w:proofErr w:type="spellEnd"/>
-      <w:r>
-        <w:t xml:space="preserve"> </w:t>
-      </w:r>
-      <w:proofErr w:type="spellStart"/>
-      <w:r>
-        <w:t>expressions</w:t>
-      </w:r>
-      <w:proofErr w:type="spellEnd"/>
-      <w:r>
-        <w:t xml:space="preserve">, </w:t>
-      </w:r>
-      <w:proofErr w:type="spellStart"/>
-      <w:r>
-        <w:t>we</w:t>
-      </w:r>
-      <w:proofErr w:type="spellEnd"/>
-      <w:r>
-        <w:t xml:space="preserve"> </w:t>
-      </w:r>
-      <w:proofErr w:type="spellStart"/>
-      <w:r>
-        <w:t>toggle</w:t>
-      </w:r>
-      <w:proofErr w:type="spellEnd"/>
-      <w:r>
-        <w:t xml:space="preserve"> </w:t>
-      </w:r>
-      <w:proofErr w:type="spellStart"/>
-      <w:r>
-        <w:t>visibility</w:t>
-      </w:r>
-      <w:proofErr w:type="spellEnd"/>
-      <w:r>
-        <w:t xml:space="preserve"> </w:t>
-      </w:r>
-      <w:proofErr w:type="spellStart"/>
-      <w:r>
-        <w:t>of</w:t>
-      </w:r>
-      <w:proofErr w:type="spellEnd"/>
-      <w:r>
-        <w:t xml:space="preserve"> </w:t>
-      </w:r>
-      <w:proofErr w:type="spellStart"/>
-      <w:r>
-        <w:t>this</w:t>
-      </w:r>
-      <w:proofErr w:type="spellEnd"/>
-      <w:r>
-        <w:t xml:space="preserve"> </w:t>
-      </w:r>
-      <w:proofErr w:type="spellStart"/>
-      <w:r>
-        <w:t>paragraph</w:t>
-      </w:r>
-      <w:proofErr w:type="spellEnd"/>
-      <w:r>
-        <w:t xml:space="preserve"> </w:t>
-      </w:r>
-      <w:proofErr w:type="spellStart"/>
-      <w:r>
-        <w:t>with</w:t>
-      </w:r>
-      <w:proofErr w:type="spellEnd"/>
-      <w:r>
-        <w:t xml:space="preserve"> a </w:t>
-      </w:r>
-      <w:proofErr w:type="spellStart"/>
-      <w:r>
-        <w:t>comment</w:t>
-      </w:r>
-      <w:proofErr w:type="spellEnd"/>
-      <w:r>
-        <w:t xml:space="preserve"> </w:t>
-      </w:r>
-      <w:proofErr w:type="spellStart"/>
-      <w:r>
-        <w:t>expression</w:t>
-      </w:r>
-      <w:proofErr w:type="spellEnd"/>
-      <w:r>
-        <w:t>.</w:t>
+      <w:r>
+        <w:t>We toggle this paragraph display with a processor using the custom function.</w:t>
       </w:r>
       <w:commentRangeEnd w:id="1"/>
       <w:r>
@@ -385,139 +93,23 @@
     </w:p>
     <w:p>
       <w:commentRangeStart w:id="2"/>
-      <w:proofErr w:type="spellStart"/>
-      <w:r>
-        <w:t>To</w:t>
-      </w:r>
-      <w:proofErr w:type="spellEnd"/>
+      <w:r>
+        <w:t xml:space="preserve">We check </w:t>
+      </w:r>
+      <w:r>
+        <w:t xml:space="preserve">custom functions </w:t>
+      </w:r>
+      <w:r>
+        <w:t>runs in</w:t>
+      </w:r>
       <w:r>
         <w:t xml:space="preserve"> </w:t>
       </w:r>
-      <w:proofErr w:type="spellStart"/>
-      <w:r>
-        <w:t>test</w:t>
-      </w:r>
-      <w:proofErr w:type="spellEnd"/>
-      <w:r>
-        <w:t xml:space="preserve"> </w:t>
-      </w:r>
-      <w:proofErr w:type="spellStart"/>
-      <w:r>
-        <w:t>that</w:t>
-      </w:r>
-      <w:proofErr w:type="spellEnd"/>
-      <w:r>
-        <w:t xml:space="preserve"> </w:t>
-      </w:r>
-      <w:proofErr w:type="spellStart"/>
-      <w:r>
-        <w:t>custom</w:t>
-      </w:r>
-      <w:proofErr w:type="spellEnd"/>
-      <w:r>
-        <w:t xml:space="preserve"> </w:t>
-      </w:r>
-      <w:proofErr w:type="spellStart"/>
-      <w:r>
-        <w:t>functions</w:t>
-      </w:r>
-      <w:proofErr w:type="spellEnd"/>
-      <w:r>
-        <w:t xml:space="preserve"> </w:t>
-      </w:r>
-      <w:proofErr w:type="spellStart"/>
-      <w:r>
-        <w:t>work</w:t>
-      </w:r>
-      <w:proofErr w:type="spellEnd"/>
-      <w:r>
-        <w:t xml:space="preserve"> </w:t>
-      </w:r>
-      <w:proofErr w:type="spellStart"/>
-      <w:r>
-        <w:t>together</w:t>
-      </w:r>
-      <w:proofErr w:type="spellEnd"/>
-      <w:r>
-        <w:t xml:space="preserve"> </w:t>
-      </w:r>
-      <w:proofErr w:type="spellStart"/>
-      <w:r>
-        <w:t>with</w:t>
-      </w:r>
-      <w:proofErr w:type="spellEnd"/>
-      <w:r>
-        <w:t xml:space="preserve"> </w:t>
-      </w:r>
-      <w:proofErr w:type="spellStart"/>
-      <w:r>
-        <w:t>comment</w:t>
-      </w:r>
-      <w:proofErr w:type="spellEnd"/>
-      <w:r>
-        <w:t xml:space="preserve"> </w:t>
-      </w:r>
-      <w:proofErr w:type="spellStart"/>
-      <w:r>
-        <w:t>expressions</w:t>
-      </w:r>
-      <w:proofErr w:type="spellEnd"/>
-      <w:r>
-        <w:t xml:space="preserve">, </w:t>
-      </w:r>
-      <w:proofErr w:type="spellStart"/>
-      <w:r>
-        <w:t>we</w:t>
-      </w:r>
-      <w:proofErr w:type="spellEnd"/>
-      <w:r>
-        <w:t xml:space="preserve"> </w:t>
-      </w:r>
-      <w:proofErr w:type="spellStart"/>
-      <w:r>
-        <w:t>toggle</w:t>
-      </w:r>
-      <w:proofErr w:type="spellEnd"/>
-      <w:r>
-        <w:t xml:space="preserve"> </w:t>
-      </w:r>
-      <w:proofErr w:type="spellStart"/>
-      <w:r>
-        <w:t>it</w:t>
-      </w:r>
-      <w:proofErr w:type="spellEnd"/>
-      <w:r>
-        <w:t xml:space="preserve"> </w:t>
-      </w:r>
-      <w:proofErr w:type="spellStart"/>
-      <w:r>
-        <w:t>inside</w:t>
-      </w:r>
-      <w:proofErr w:type="spellEnd"/>
-      <w:r>
-        <w:t xml:space="preserve"> a </w:t>
-      </w:r>
-      <w:proofErr w:type="spellStart"/>
-      <w:r>
-        <w:t>repe</w:t>
-      </w:r>
-      <w:r>
-        <w:t>ated</w:t>
-      </w:r>
-      <w:proofErr w:type="spellEnd"/>
-      <w:r>
-        <w:t xml:space="preserve"> </w:t>
-      </w:r>
-      <w:proofErr w:type="spellStart"/>
-      <w:r>
-        <w:t>paragraph</w:t>
-      </w:r>
-      <w:proofErr w:type="spellEnd"/>
-      <w:r>
-        <w:t xml:space="preserve">: </w:t>
-      </w:r>
-      <w:r>
-        <w:t>${</w:t>
+      <w:r>
+        <w:t>placeholders after processing</w:t>
+      </w:r>
+      <w:r>
+        <w:t>: ${</w:t>
       </w:r>
       <w:proofErr w:type="spellStart"/>
       <w:r>
@@ -551,7 +143,7 @@
     </w:p>
     <w:tbl>
       <w:tblPr>
-        <w:tblStyle w:val="Grilledutableau"/>
+        <w:tblStyle w:val="TableauGrille3"/>
         <w:tblW w:w="0" w:type="auto"/>
         <w:tblLook w:val="04A0" w:firstRow="1" w:lastRow="0" w:firstColumn="1" w:lastColumn="0" w:noHBand="0" w:noVBand="1"/>
       </w:tblPr>
@@ -560,137 +152,25 @@
         <w:gridCol w:w="4889"/>
       </w:tblGrid>
       <w:tr>
+        <w:trPr>
+          <w:cnfStyle w:val="100000000000" w:firstRow="1" w:lastRow="0" w:firstColumn="0" w:lastColumn="0" w:oddVBand="0" w:evenVBand="0" w:oddHBand="0" w:evenHBand="0" w:firstRowFirstColumn="0" w:firstRowLastColumn="0" w:lastRowFirstColumn="0" w:lastRowLastColumn="0"/>
+        </w:trPr>
         <w:tc>
           <w:tcPr>
+            <w:cnfStyle w:val="001000000100" w:firstRow="0" w:lastRow="0" w:firstColumn="1" w:lastColumn="0" w:oddVBand="0" w:evenVBand="0" w:oddHBand="0" w:evenHBand="0" w:firstRowFirstColumn="1" w:firstRowLastColumn="0" w:lastRowFirstColumn="0" w:lastRowLastColumn="0"/>
             <w:tcW w:w="9778" w:type="dxa"/>
             <w:gridSpan w:val="2"/>
           </w:tcPr>
           <w:p>
-            <w:proofErr w:type="spellStart"/>
             <w:r>
-              <w:t>To</w:t>
+              <w:t>We check</w:t>
             </w:r>
-            <w:proofErr w:type="spellEnd"/>
             <w:r>
-              <w:t xml:space="preserve"> </w:t>
+              <w:t xml:space="preserve"> custom functions </w:t>
             </w:r>
-            <w:proofErr w:type="spellStart"/>
             <w:r>
-              <w:t>test</w:t>
+              <w:t>runs in placeholders after processing</w:t>
             </w:r>
-            <w:proofErr w:type="spellEnd"/>
-            <w:r>
-              <w:t xml:space="preserve"> </w:t>
-            </w:r>
-            <w:proofErr w:type="spellStart"/>
-            <w:r>
-              <w:t>that</w:t>
-            </w:r>
-            <w:proofErr w:type="spellEnd"/>
-            <w:r>
-              <w:t xml:space="preserve"> </w:t>
-            </w:r>
-            <w:proofErr w:type="spellStart"/>
-            <w:r>
-              <w:t>custom</w:t>
-            </w:r>
-            <w:proofErr w:type="spellEnd"/>
-            <w:r>
-              <w:t xml:space="preserve"> </w:t>
-            </w:r>
-            <w:proofErr w:type="spellStart"/>
-            <w:r>
-              <w:t>functions</w:t>
-            </w:r>
-            <w:proofErr w:type="spellEnd"/>
-            <w:r>
-              <w:t xml:space="preserve"> </w:t>
-            </w:r>
-            <w:proofErr w:type="spellStart"/>
-            <w:r>
-              <w:t>work</w:t>
-            </w:r>
-            <w:proofErr w:type="spellEnd"/>
-            <w:r>
-              <w:t xml:space="preserve"> </w:t>
-            </w:r>
-            <w:proofErr w:type="spellStart"/>
-            <w:r>
-              <w:t>together</w:t>
-            </w:r>
-            <w:proofErr w:type="spellEnd"/>
-            <w:r>
-              <w:t xml:space="preserve"> </w:t>
-            </w:r>
-            <w:proofErr w:type="spellStart"/>
-            <w:r>
-              <w:t>with</w:t>
-            </w:r>
-            <w:proofErr w:type="spellEnd"/>
-            <w:r>
-              <w:t xml:space="preserve"> </w:t>
-            </w:r>
-            <w:proofErr w:type="spellStart"/>
-            <w:r>
-              <w:t>comment</w:t>
-            </w:r>
-            <w:proofErr w:type="spellEnd"/>
-            <w:r>
-              <w:t xml:space="preserve"> </w:t>
-            </w:r>
-            <w:proofErr w:type="spellStart"/>
-            <w:r>
-              <w:t>expressions</w:t>
-            </w:r>
-            <w:proofErr w:type="spellEnd"/>
-            <w:r>
-              <w:t xml:space="preserve">, </w:t>
-            </w:r>
-            <w:proofErr w:type="spellStart"/>
-            <w:r>
-              <w:t>we</w:t>
-            </w:r>
-            <w:proofErr w:type="spellEnd"/>
-            <w:r>
-              <w:t xml:space="preserve"> </w:t>
-            </w:r>
-            <w:proofErr w:type="spellStart"/>
-            <w:r>
-              <w:t>toggle</w:t>
-            </w:r>
-            <w:proofErr w:type="spellEnd"/>
-            <w:r>
-              <w:t xml:space="preserve"> </w:t>
-            </w:r>
-            <w:proofErr w:type="spellStart"/>
-            <w:r>
-              <w:t>it</w:t>
-            </w:r>
-            <w:proofErr w:type="spellEnd"/>
-            <w:r>
-              <w:t xml:space="preserve"> </w:t>
-            </w:r>
-            <w:proofErr w:type="spellStart"/>
-            <w:r>
-              <w:t>inside</w:t>
-            </w:r>
-            <w:proofErr w:type="spellEnd"/>
-            <w:r>
-              <w:t xml:space="preserve"> a </w:t>
-            </w:r>
-            <w:proofErr w:type="spellStart"/>
-            <w:r>
-              <w:t>repeated</w:t>
-            </w:r>
-            <w:proofErr w:type="spellEnd"/>
-            <w:r>
-              <w:t xml:space="preserve"> </w:t>
-            </w:r>
-            <w:proofErr w:type="spellStart"/>
-            <w:r>
-              <w:t>row</w:t>
-            </w:r>
-            <w:proofErr w:type="spellEnd"/>
             <w:r>
               <w:t>:</w:t>
             </w:r>
@@ -698,8 +178,12 @@
         </w:tc>
       </w:tr>
       <w:tr>
+        <w:trPr>
+          <w:cnfStyle w:val="000000100000" w:firstRow="0" w:lastRow="0" w:firstColumn="0" w:lastColumn="0" w:oddVBand="0" w:evenVBand="0" w:oddHBand="1" w:evenHBand="0" w:firstRowFirstColumn="0" w:firstRowLastColumn="0" w:lastRowFirstColumn="0" w:lastRowLastColumn="0"/>
+        </w:trPr>
         <w:tc>
           <w:tcPr>
+            <w:cnfStyle w:val="001000000000" w:firstRow="0" w:lastRow="0" w:firstColumn="1" w:lastColumn="0" w:oddVBand="0" w:evenVBand="0" w:oddHBand="0" w:evenHBand="0" w:firstRowFirstColumn="0" w:firstRowLastColumn="0" w:lastRowFirstColumn="0" w:lastRowLastColumn="0"/>
             <w:tcW w:w="4889" w:type="dxa"/>
           </w:tcPr>
           <w:p>
@@ -717,10 +201,7 @@
             </w:r>
             <w:proofErr w:type="spellStart"/>
             <w:r>
-              <w:t>characterN</w:t>
-            </w:r>
-            <w:r>
-              <w:t>ame</w:t>
+              <w:t>characterName</w:t>
             </w:r>
             <w:proofErr w:type="spellEnd"/>
             <w:r>
@@ -733,6 +214,9 @@
             <w:tcW w:w="4889" w:type="dxa"/>
           </w:tcPr>
           <w:p>
+            <w:pPr>
+              <w:cnfStyle w:val="000000100000" w:firstRow="0" w:lastRow="0" w:firstColumn="0" w:lastColumn="0" w:oddVBand="0" w:evenVBand="0" w:oddHBand="1" w:evenHBand="0" w:firstRowFirstColumn="0" w:firstRowLastColumn="0" w:lastRowFirstColumn="0" w:lastRowLastColumn="0"/>
+            </w:pPr>
             <w:r>
               <w:t>${</w:t>
             </w:r>
@@ -808,9 +292,6 @@
         <w:annotationRef/>
       </w:r>
       <w:r>
-        <w:rPr>
-          <w:lang w:val="en-US"/>
-        </w:rPr>
         <w:t>repeatParagraph(characters)</w:t>
       </w:r>
     </w:p>
@@ -1264,7 +745,10 @@
   <w:style w:type="paragraph" w:default="1" w:styleId="Normal">
     <w:name w:val="Normal"/>
     <w:qFormat/>
-    <w:rsid w:val="000E20F0"/>
+    <w:rsid w:val="00F70E21"/>
+    <w:rPr>
+      <w:lang w:val="en-US"/>
+    </w:rPr>
   </w:style>
   <w:style w:type="paragraph" w:styleId="Titre1">
     <w:name w:val="heading 1"/>
@@ -1273,18 +757,18 @@
     <w:link w:val="Titre1Car"/>
     <w:uiPriority w:val="9"/>
     <w:qFormat/>
-    <w:rsid w:val="000E20F0"/>
+    <w:rsid w:val="00F70E21"/>
     <w:pPr>
       <w:keepNext/>
       <w:keepLines/>
-      <w:spacing w:before="320" w:after="0" w:line="240" w:lineRule="auto"/>
+      <w:spacing w:before="400" w:after="40" w:line="240" w:lineRule="auto"/>
       <w:outlineLvl w:val="0"/>
     </w:pPr>
     <w:rPr>
       <w:rFonts w:asciiTheme="majorHAnsi" w:eastAsiaTheme="majorEastAsia" w:hAnsiTheme="majorHAnsi" w:cstheme="majorBidi"/>
-      <w:color w:val="0F4761" w:themeColor="accent1" w:themeShade="BF"/>
-      <w:sz w:val="30"/>
-      <w:szCs w:val="30"/>
+      <w:color w:val="0A2F41" w:themeColor="accent1" w:themeShade="80"/>
+      <w:sz w:val="36"/>
+      <w:szCs w:val="36"/>
     </w:rPr>
   </w:style>
   <w:style w:type="paragraph" w:styleId="Titre2">
@@ -1296,7 +780,7 @@
     <w:semiHidden/>
     <w:unhideWhenUsed/>
     <w:qFormat/>
-    <w:rsid w:val="000E20F0"/>
+    <w:rsid w:val="00F70E21"/>
     <w:pPr>
       <w:keepNext/>
       <w:keepLines/>
@@ -1305,9 +789,9 @@
     </w:pPr>
     <w:rPr>
       <w:rFonts w:asciiTheme="majorHAnsi" w:eastAsiaTheme="majorEastAsia" w:hAnsiTheme="majorHAnsi" w:cstheme="majorBidi"/>
-      <w:color w:val="BF4E14" w:themeColor="accent2" w:themeShade="BF"/>
-      <w:sz w:val="28"/>
-      <w:szCs w:val="28"/>
+      <w:color w:val="0F4761" w:themeColor="accent1" w:themeShade="BF"/>
+      <w:sz w:val="32"/>
+      <w:szCs w:val="32"/>
     </w:rPr>
   </w:style>
   <w:style w:type="paragraph" w:styleId="Titre3">
@@ -1319,7 +803,7 @@
     <w:semiHidden/>
     <w:unhideWhenUsed/>
     <w:qFormat/>
-    <w:rsid w:val="000E20F0"/>
+    <w:rsid w:val="00F70E21"/>
     <w:pPr>
       <w:keepNext/>
       <w:keepLines/>
@@ -1328,9 +812,9 @@
     </w:pPr>
     <w:rPr>
       <w:rFonts w:asciiTheme="majorHAnsi" w:eastAsiaTheme="majorEastAsia" w:hAnsiTheme="majorHAnsi" w:cstheme="majorBidi"/>
-      <w:color w:val="3A7C22" w:themeColor="accent6" w:themeShade="BF"/>
-      <w:sz w:val="26"/>
-      <w:szCs w:val="26"/>
+      <w:color w:val="0F4761" w:themeColor="accent1" w:themeShade="BF"/>
+      <w:sz w:val="28"/>
+      <w:szCs w:val="28"/>
     </w:rPr>
   </w:style>
   <w:style w:type="paragraph" w:styleId="Titre4">
@@ -1342,7 +826,7 @@
     <w:semiHidden/>
     <w:unhideWhenUsed/>
     <w:qFormat/>
-    <w:rsid w:val="000E20F0"/>
+    <w:rsid w:val="00F70E21"/>
     <w:pPr>
       <w:keepNext/>
       <w:keepLines/>
@@ -1351,11 +835,9 @@
     </w:pPr>
     <w:rPr>
       <w:rFonts w:asciiTheme="majorHAnsi" w:eastAsiaTheme="majorEastAsia" w:hAnsiTheme="majorHAnsi" w:cstheme="majorBidi"/>
-      <w:i/>
-      <w:iCs/>
-      <w:color w:val="77206D" w:themeColor="accent5" w:themeShade="BF"/>
-      <w:sz w:val="25"/>
-      <w:szCs w:val="25"/>
+      <w:color w:val="0F4761" w:themeColor="accent1" w:themeShade="BF"/>
+      <w:sz w:val="24"/>
+      <w:szCs w:val="24"/>
     </w:rPr>
   </w:style>
   <w:style w:type="paragraph" w:styleId="Titre5">
@@ -1367,7 +849,7 @@
     <w:semiHidden/>
     <w:unhideWhenUsed/>
     <w:qFormat/>
-    <w:rsid w:val="000E20F0"/>
+    <w:rsid w:val="00F70E21"/>
     <w:pPr>
       <w:keepNext/>
       <w:keepLines/>
@@ -1376,11 +858,8 @@
     </w:pPr>
     <w:rPr>
       <w:rFonts w:asciiTheme="majorHAnsi" w:eastAsiaTheme="majorEastAsia" w:hAnsiTheme="majorHAnsi" w:cstheme="majorBidi"/>
-      <w:i/>
-      <w:iCs/>
-      <w:color w:val="80340D" w:themeColor="accent2" w:themeShade="80"/>
-      <w:sz w:val="24"/>
-      <w:szCs w:val="24"/>
+      <w:caps/>
+      <w:color w:val="0F4761" w:themeColor="accent1" w:themeShade="BF"/>
     </w:rPr>
   </w:style>
   <w:style w:type="paragraph" w:styleId="Titre6">
@@ -1392,7 +871,7 @@
     <w:semiHidden/>
     <w:unhideWhenUsed/>
     <w:qFormat/>
-    <w:rsid w:val="000E20F0"/>
+    <w:rsid w:val="00F70E21"/>
     <w:pPr>
       <w:keepNext/>
       <w:keepLines/>
@@ -1403,9 +882,8 @@
       <w:rFonts w:asciiTheme="majorHAnsi" w:eastAsiaTheme="majorEastAsia" w:hAnsiTheme="majorHAnsi" w:cstheme="majorBidi"/>
       <w:i/>
       <w:iCs/>
-      <w:color w:val="275317" w:themeColor="accent6" w:themeShade="80"/>
-      <w:sz w:val="23"/>
-      <w:szCs w:val="23"/>
+      <w:caps/>
+      <w:color w:val="0A2F41" w:themeColor="accent1" w:themeShade="80"/>
     </w:rPr>
   </w:style>
   <w:style w:type="paragraph" w:styleId="Titre7">
@@ -1417,7 +895,7 @@
     <w:semiHidden/>
     <w:unhideWhenUsed/>
     <w:qFormat/>
-    <w:rsid w:val="000E20F0"/>
+    <w:rsid w:val="00F70E21"/>
     <w:pPr>
       <w:keepNext/>
       <w:keepLines/>
@@ -1426,6 +904,8 @@
     </w:pPr>
     <w:rPr>
       <w:rFonts w:asciiTheme="majorHAnsi" w:eastAsiaTheme="majorEastAsia" w:hAnsiTheme="majorHAnsi" w:cstheme="majorBidi"/>
+      <w:b/>
+      <w:bCs/>
       <w:color w:val="0A2F41" w:themeColor="accent1" w:themeShade="80"/>
     </w:rPr>
   </w:style>
@@ -1438,7 +918,7 @@
     <w:semiHidden/>
     <w:unhideWhenUsed/>
     <w:qFormat/>
-    <w:rsid w:val="000E20F0"/>
+    <w:rsid w:val="00F70E21"/>
     <w:pPr>
       <w:keepNext/>
       <w:keepLines/>
@@ -1447,9 +927,11 @@
     </w:pPr>
     <w:rPr>
       <w:rFonts w:asciiTheme="majorHAnsi" w:eastAsiaTheme="majorEastAsia" w:hAnsiTheme="majorHAnsi" w:cstheme="majorBidi"/>
-      <w:color w:val="80340D" w:themeColor="accent2" w:themeShade="80"/>
-      <w:sz w:val="21"/>
-      <w:szCs w:val="21"/>
+      <w:b/>
+      <w:bCs/>
+      <w:i/>
+      <w:iCs/>
+      <w:color w:val="0A2F41" w:themeColor="accent1" w:themeShade="80"/>
     </w:rPr>
   </w:style>
   <w:style w:type="paragraph" w:styleId="Titre9">
@@ -1461,7 +943,7 @@
     <w:semiHidden/>
     <w:unhideWhenUsed/>
     <w:qFormat/>
-    <w:rsid w:val="000E20F0"/>
+    <w:rsid w:val="00F70E21"/>
     <w:pPr>
       <w:keepNext/>
       <w:keepLines/>
@@ -1470,7 +952,9 @@
     </w:pPr>
     <w:rPr>
       <w:rFonts w:asciiTheme="majorHAnsi" w:eastAsiaTheme="majorEastAsia" w:hAnsiTheme="majorHAnsi" w:cstheme="majorBidi"/>
-      <w:color w:val="275317" w:themeColor="accent6" w:themeShade="80"/>
+      <w:i/>
+      <w:iCs/>
+      <w:color w:val="0A2F41" w:themeColor="accent1" w:themeShade="80"/>
     </w:rPr>
   </w:style>
   <w:style w:type="character" w:default="1" w:styleId="Policepardfaut">
@@ -1541,7 +1025,7 @@
     <w:uiPriority w:val="35"/>
     <w:unhideWhenUsed/>
     <w:qFormat/>
-    <w:rsid w:val="000E20F0"/>
+    <w:rsid w:val="00F70E21"/>
     <w:pPr>
       <w:spacing w:line="240" w:lineRule="auto"/>
     </w:pPr>
@@ -1549,8 +1033,7 @@
       <w:b/>
       <w:bCs/>
       <w:smallCaps/>
-      <w:color w:val="156082" w:themeColor="accent1"/>
-      <w:spacing w:val="6"/>
+      <w:color w:val="0E2841" w:themeColor="text2"/>
     </w:rPr>
   </w:style>
   <w:style w:type="paragraph" w:customStyle="1" w:styleId="Verzeichnis">
@@ -1578,17 +1061,18 @@
     <w:link w:val="TitreCar"/>
     <w:uiPriority w:val="10"/>
     <w:qFormat/>
-    <w:rsid w:val="000E20F0"/>
-    <w:pPr>
-      <w:spacing w:after="0" w:line="240" w:lineRule="auto"/>
+    <w:rsid w:val="00F70E21"/>
+    <w:pPr>
+      <w:spacing w:after="0" w:line="204" w:lineRule="auto"/>
       <w:contextualSpacing/>
     </w:pPr>
     <w:rPr>
       <w:rFonts w:asciiTheme="majorHAnsi" w:eastAsiaTheme="majorEastAsia" w:hAnsiTheme="majorHAnsi" w:cstheme="majorBidi"/>
-      <w:color w:val="0F4761" w:themeColor="accent1" w:themeShade="BF"/>
-      <w:spacing w:val="-10"/>
-      <w:sz w:val="52"/>
-      <w:szCs w:val="52"/>
+      <w:caps/>
+      <w:color w:val="0E2841" w:themeColor="text2"/>
+      <w:spacing w:val="-15"/>
+      <w:sz w:val="72"/>
+      <w:szCs w:val="72"/>
     </w:rPr>
   </w:style>
   <w:style w:type="paragraph" w:styleId="Sous-titre">
@@ -1598,15 +1082,18 @@
     <w:link w:val="Sous-titreCar"/>
     <w:uiPriority w:val="11"/>
     <w:qFormat/>
-    <w:rsid w:val="000E20F0"/>
+    <w:rsid w:val="00F70E21"/>
     <w:pPr>
       <w:numPr>
         <w:ilvl w:val="1"/>
       </w:numPr>
-      <w:spacing w:line="240" w:lineRule="auto"/>
-    </w:pPr>
-    <w:rPr>
-      <w:rFonts w:asciiTheme="majorHAnsi" w:eastAsiaTheme="majorEastAsia" w:hAnsiTheme="majorHAnsi" w:cstheme="majorBidi"/>
+      <w:spacing w:after="240" w:line="240" w:lineRule="auto"/>
+    </w:pPr>
+    <w:rPr>
+      <w:rFonts w:asciiTheme="majorHAnsi" w:eastAsiaTheme="majorEastAsia" w:hAnsiTheme="majorHAnsi" w:cstheme="majorBidi"/>
+      <w:color w:val="156082" w:themeColor="accent1"/>
+      <w:sz w:val="28"/>
+      <w:szCs w:val="28"/>
     </w:rPr>
   </w:style>
   <w:style w:type="paragraph" w:styleId="Commentaire">
@@ -1646,12 +1133,12 @@
     <w:basedOn w:val="Policepardfaut"/>
     <w:link w:val="Titre1"/>
     <w:uiPriority w:val="9"/>
-    <w:rsid w:val="000E20F0"/>
-    <w:rPr>
-      <w:rFonts w:asciiTheme="majorHAnsi" w:eastAsiaTheme="majorEastAsia" w:hAnsiTheme="majorHAnsi" w:cstheme="majorBidi"/>
-      <w:color w:val="0F4761" w:themeColor="accent1" w:themeShade="BF"/>
-      <w:sz w:val="30"/>
-      <w:szCs w:val="30"/>
+    <w:rsid w:val="00F70E21"/>
+    <w:rPr>
+      <w:rFonts w:asciiTheme="majorHAnsi" w:eastAsiaTheme="majorEastAsia" w:hAnsiTheme="majorHAnsi" w:cstheme="majorBidi"/>
+      <w:color w:val="0A2F41" w:themeColor="accent1" w:themeShade="80"/>
+      <w:sz w:val="36"/>
+      <w:szCs w:val="36"/>
     </w:rPr>
   </w:style>
   <w:style w:type="character" w:customStyle="1" w:styleId="Titre2Car">
@@ -1660,12 +1147,12 @@
     <w:link w:val="Titre2"/>
     <w:uiPriority w:val="9"/>
     <w:semiHidden/>
-    <w:rsid w:val="000E20F0"/>
-    <w:rPr>
-      <w:rFonts w:asciiTheme="majorHAnsi" w:eastAsiaTheme="majorEastAsia" w:hAnsiTheme="majorHAnsi" w:cstheme="majorBidi"/>
-      <w:color w:val="BF4E14" w:themeColor="accent2" w:themeShade="BF"/>
-      <w:sz w:val="28"/>
-      <w:szCs w:val="28"/>
+    <w:rsid w:val="00F70E21"/>
+    <w:rPr>
+      <w:rFonts w:asciiTheme="majorHAnsi" w:eastAsiaTheme="majorEastAsia" w:hAnsiTheme="majorHAnsi" w:cstheme="majorBidi"/>
+      <w:color w:val="0F4761" w:themeColor="accent1" w:themeShade="BF"/>
+      <w:sz w:val="32"/>
+      <w:szCs w:val="32"/>
     </w:rPr>
   </w:style>
   <w:style w:type="character" w:customStyle="1" w:styleId="Titre3Car">
@@ -1674,12 +1161,12 @@
     <w:link w:val="Titre3"/>
     <w:uiPriority w:val="9"/>
     <w:semiHidden/>
-    <w:rsid w:val="000E20F0"/>
-    <w:rPr>
-      <w:rFonts w:asciiTheme="majorHAnsi" w:eastAsiaTheme="majorEastAsia" w:hAnsiTheme="majorHAnsi" w:cstheme="majorBidi"/>
-      <w:color w:val="3A7C22" w:themeColor="accent6" w:themeShade="BF"/>
-      <w:sz w:val="26"/>
-      <w:szCs w:val="26"/>
+    <w:rsid w:val="00F70E21"/>
+    <w:rPr>
+      <w:rFonts w:asciiTheme="majorHAnsi" w:eastAsiaTheme="majorEastAsia" w:hAnsiTheme="majorHAnsi" w:cstheme="majorBidi"/>
+      <w:color w:val="0F4761" w:themeColor="accent1" w:themeShade="BF"/>
+      <w:sz w:val="28"/>
+      <w:szCs w:val="28"/>
     </w:rPr>
   </w:style>
   <w:style w:type="character" w:customStyle="1" w:styleId="Titre4Car">
@@ -1688,14 +1175,12 @@
     <w:link w:val="Titre4"/>
     <w:uiPriority w:val="9"/>
     <w:semiHidden/>
-    <w:rsid w:val="000E20F0"/>
-    <w:rPr>
-      <w:rFonts w:asciiTheme="majorHAnsi" w:eastAsiaTheme="majorEastAsia" w:hAnsiTheme="majorHAnsi" w:cstheme="majorBidi"/>
-      <w:i/>
-      <w:iCs/>
-      <w:color w:val="77206D" w:themeColor="accent5" w:themeShade="BF"/>
-      <w:sz w:val="25"/>
-      <w:szCs w:val="25"/>
+    <w:rsid w:val="00F70E21"/>
+    <w:rPr>
+      <w:rFonts w:asciiTheme="majorHAnsi" w:eastAsiaTheme="majorEastAsia" w:hAnsiTheme="majorHAnsi" w:cstheme="majorBidi"/>
+      <w:color w:val="0F4761" w:themeColor="accent1" w:themeShade="BF"/>
+      <w:sz w:val="24"/>
+      <w:szCs w:val="24"/>
     </w:rPr>
   </w:style>
   <w:style w:type="character" w:customStyle="1" w:styleId="Titre5Car">
@@ -1704,14 +1189,11 @@
     <w:link w:val="Titre5"/>
     <w:uiPriority w:val="9"/>
     <w:semiHidden/>
-    <w:rsid w:val="000E20F0"/>
-    <w:rPr>
-      <w:rFonts w:asciiTheme="majorHAnsi" w:eastAsiaTheme="majorEastAsia" w:hAnsiTheme="majorHAnsi" w:cstheme="majorBidi"/>
-      <w:i/>
-      <w:iCs/>
-      <w:color w:val="80340D" w:themeColor="accent2" w:themeShade="80"/>
-      <w:sz w:val="24"/>
-      <w:szCs w:val="24"/>
+    <w:rsid w:val="00F70E21"/>
+    <w:rPr>
+      <w:rFonts w:asciiTheme="majorHAnsi" w:eastAsiaTheme="majorEastAsia" w:hAnsiTheme="majorHAnsi" w:cstheme="majorBidi"/>
+      <w:caps/>
+      <w:color w:val="0F4761" w:themeColor="accent1" w:themeShade="BF"/>
     </w:rPr>
   </w:style>
   <w:style w:type="character" w:customStyle="1" w:styleId="Titre6Car">
@@ -1720,14 +1202,13 @@
     <w:link w:val="Titre6"/>
     <w:uiPriority w:val="9"/>
     <w:semiHidden/>
-    <w:rsid w:val="000E20F0"/>
+    <w:rsid w:val="00F70E21"/>
     <w:rPr>
       <w:rFonts w:asciiTheme="majorHAnsi" w:eastAsiaTheme="majorEastAsia" w:hAnsiTheme="majorHAnsi" w:cstheme="majorBidi"/>
       <w:i/>
       <w:iCs/>
-      <w:color w:val="275317" w:themeColor="accent6" w:themeShade="80"/>
-      <w:sz w:val="23"/>
-      <w:szCs w:val="23"/>
+      <w:caps/>
+      <w:color w:val="0A2F41" w:themeColor="accent1" w:themeShade="80"/>
     </w:rPr>
   </w:style>
   <w:style w:type="character" w:customStyle="1" w:styleId="Titre7Car">
@@ -1736,9 +1217,11 @@
     <w:link w:val="Titre7"/>
     <w:uiPriority w:val="9"/>
     <w:semiHidden/>
-    <w:rsid w:val="000E20F0"/>
-    <w:rPr>
-      <w:rFonts w:asciiTheme="majorHAnsi" w:eastAsiaTheme="majorEastAsia" w:hAnsiTheme="majorHAnsi" w:cstheme="majorBidi"/>
+    <w:rsid w:val="00F70E21"/>
+    <w:rPr>
+      <w:rFonts w:asciiTheme="majorHAnsi" w:eastAsiaTheme="majorEastAsia" w:hAnsiTheme="majorHAnsi" w:cstheme="majorBidi"/>
+      <w:b/>
+      <w:bCs/>
       <w:color w:val="0A2F41" w:themeColor="accent1" w:themeShade="80"/>
     </w:rPr>
   </w:style>
@@ -1748,12 +1231,14 @@
     <w:link w:val="Titre8"/>
     <w:uiPriority w:val="9"/>
     <w:semiHidden/>
-    <w:rsid w:val="000E20F0"/>
-    <w:rPr>
-      <w:rFonts w:asciiTheme="majorHAnsi" w:eastAsiaTheme="majorEastAsia" w:hAnsiTheme="majorHAnsi" w:cstheme="majorBidi"/>
-      <w:color w:val="80340D" w:themeColor="accent2" w:themeShade="80"/>
-      <w:sz w:val="21"/>
-      <w:szCs w:val="21"/>
+    <w:rsid w:val="00F70E21"/>
+    <w:rPr>
+      <w:rFonts w:asciiTheme="majorHAnsi" w:eastAsiaTheme="majorEastAsia" w:hAnsiTheme="majorHAnsi" w:cstheme="majorBidi"/>
+      <w:b/>
+      <w:bCs/>
+      <w:i/>
+      <w:iCs/>
+      <w:color w:val="0A2F41" w:themeColor="accent1" w:themeShade="80"/>
     </w:rPr>
   </w:style>
   <w:style w:type="character" w:customStyle="1" w:styleId="Titre9Car">
@@ -1762,10 +1247,12 @@
     <w:link w:val="Titre9"/>
     <w:uiPriority w:val="9"/>
     <w:semiHidden/>
-    <w:rsid w:val="000E20F0"/>
-    <w:rPr>
-      <w:rFonts w:asciiTheme="majorHAnsi" w:eastAsiaTheme="majorEastAsia" w:hAnsiTheme="majorHAnsi" w:cstheme="majorBidi"/>
-      <w:color w:val="275317" w:themeColor="accent6" w:themeShade="80"/>
+    <w:rsid w:val="00F70E21"/>
+    <w:rPr>
+      <w:rFonts w:asciiTheme="majorHAnsi" w:eastAsiaTheme="majorEastAsia" w:hAnsiTheme="majorHAnsi" w:cstheme="majorBidi"/>
+      <w:i/>
+      <w:iCs/>
+      <w:color w:val="0A2F41" w:themeColor="accent1" w:themeShade="80"/>
     </w:rPr>
   </w:style>
   <w:style w:type="character" w:customStyle="1" w:styleId="TitreCar">
@@ -1773,13 +1260,14 @@
     <w:basedOn w:val="Policepardfaut"/>
     <w:link w:val="Titre"/>
     <w:uiPriority w:val="10"/>
-    <w:rsid w:val="000E20F0"/>
-    <w:rPr>
-      <w:rFonts w:asciiTheme="majorHAnsi" w:eastAsiaTheme="majorEastAsia" w:hAnsiTheme="majorHAnsi" w:cstheme="majorBidi"/>
-      <w:color w:val="0F4761" w:themeColor="accent1" w:themeShade="BF"/>
-      <w:spacing w:val="-10"/>
-      <w:sz w:val="52"/>
-      <w:szCs w:val="52"/>
+    <w:rsid w:val="00F70E21"/>
+    <w:rPr>
+      <w:rFonts w:asciiTheme="majorHAnsi" w:eastAsiaTheme="majorEastAsia" w:hAnsiTheme="majorHAnsi" w:cstheme="majorBidi"/>
+      <w:caps/>
+      <w:color w:val="0E2841" w:themeColor="text2"/>
+      <w:spacing w:val="-15"/>
+      <w:sz w:val="72"/>
+      <w:szCs w:val="72"/>
     </w:rPr>
   </w:style>
   <w:style w:type="character" w:customStyle="1" w:styleId="Sous-titreCar">
@@ -1787,9 +1275,12 @@
     <w:basedOn w:val="Policepardfaut"/>
     <w:link w:val="Sous-titre"/>
     <w:uiPriority w:val="11"/>
-    <w:rsid w:val="000E20F0"/>
-    <w:rPr>
-      <w:rFonts w:asciiTheme="majorHAnsi" w:eastAsiaTheme="majorEastAsia" w:hAnsiTheme="majorHAnsi" w:cstheme="majorBidi"/>
+    <w:rsid w:val="00F70E21"/>
+    <w:rPr>
+      <w:rFonts w:asciiTheme="majorHAnsi" w:eastAsiaTheme="majorEastAsia" w:hAnsiTheme="majorHAnsi" w:cstheme="majorBidi"/>
+      <w:color w:val="156082" w:themeColor="accent1"/>
+      <w:sz w:val="28"/>
+      <w:szCs w:val="28"/>
     </w:rPr>
   </w:style>
   <w:style w:type="character" w:styleId="lev">
@@ -1797,7 +1288,7 @@
     <w:basedOn w:val="Policepardfaut"/>
     <w:uiPriority w:val="22"/>
     <w:qFormat/>
-    <w:rsid w:val="000E20F0"/>
+    <w:rsid w:val="00F70E21"/>
     <w:rPr>
       <w:b/>
       <w:bCs/>
@@ -1808,7 +1299,7 @@
     <w:basedOn w:val="Policepardfaut"/>
     <w:uiPriority w:val="20"/>
     <w:qFormat/>
-    <w:rsid w:val="000E20F0"/>
+    <w:rsid w:val="00F70E21"/>
     <w:rPr>
       <w:i/>
       <w:iCs/>
@@ -1818,7 +1309,7 @@
     <w:name w:val="No Spacing"/>
     <w:uiPriority w:val="1"/>
     <w:qFormat/>
-    <w:rsid w:val="000E20F0"/>
+    <w:rsid w:val="00F70E21"/>
     <w:pPr>
       <w:spacing w:after="0" w:line="240" w:lineRule="auto"/>
     </w:pPr>
@@ -1830,15 +1321,15 @@
     <w:link w:val="CitationCar"/>
     <w:uiPriority w:val="29"/>
     <w:qFormat/>
-    <w:rsid w:val="000E20F0"/>
-    <w:pPr>
-      <w:spacing w:before="120"/>
-      <w:ind w:left="720" w:right="720"/>
-      <w:jc w:val="center"/>
-    </w:pPr>
-    <w:rPr>
-      <w:i/>
-      <w:iCs/>
+    <w:rsid w:val="00F70E21"/>
+    <w:pPr>
+      <w:spacing w:before="120" w:after="120"/>
+      <w:ind w:left="720"/>
+    </w:pPr>
+    <w:rPr>
+      <w:color w:val="0E2841" w:themeColor="text2"/>
+      <w:sz w:val="24"/>
+      <w:szCs w:val="24"/>
     </w:rPr>
   </w:style>
   <w:style w:type="character" w:customStyle="1" w:styleId="CitationCar">
@@ -1846,10 +1337,11 @@
     <w:basedOn w:val="Policepardfaut"/>
     <w:link w:val="Citation"/>
     <w:uiPriority w:val="29"/>
-    <w:rsid w:val="000E20F0"/>
-    <w:rPr>
-      <w:i/>
-      <w:iCs/>
+    <w:rsid w:val="00F70E21"/>
+    <w:rPr>
+      <w:color w:val="0E2841" w:themeColor="text2"/>
+      <w:sz w:val="24"/>
+      <w:szCs w:val="24"/>
     </w:rPr>
   </w:style>
   <w:style w:type="paragraph" w:styleId="Citationintense">
@@ -1859,17 +1351,18 @@
     <w:link w:val="CitationintenseCar"/>
     <w:uiPriority w:val="30"/>
     <w:qFormat/>
-    <w:rsid w:val="000E20F0"/>
-    <w:pPr>
-      <w:spacing w:before="120" w:line="300" w:lineRule="auto"/>
-      <w:ind w:left="576" w:right="576"/>
+    <w:rsid w:val="00F70E21"/>
+    <w:pPr>
+      <w:spacing w:before="100" w:beforeAutospacing="1" w:after="240" w:line="240" w:lineRule="auto"/>
+      <w:ind w:left="720"/>
       <w:jc w:val="center"/>
     </w:pPr>
     <w:rPr>
       <w:rFonts w:asciiTheme="majorHAnsi" w:eastAsiaTheme="majorEastAsia" w:hAnsiTheme="majorHAnsi" w:cstheme="majorBidi"/>
-      <w:color w:val="156082" w:themeColor="accent1"/>
-      <w:sz w:val="24"/>
-      <w:szCs w:val="24"/>
+      <w:color w:val="0E2841" w:themeColor="text2"/>
+      <w:spacing w:val="-6"/>
+      <w:sz w:val="32"/>
+      <w:szCs w:val="32"/>
     </w:rPr>
   </w:style>
   <w:style w:type="character" w:customStyle="1" w:styleId="CitationintenseCar">
@@ -1877,12 +1370,13 @@
     <w:basedOn w:val="Policepardfaut"/>
     <w:link w:val="Citationintense"/>
     <w:uiPriority w:val="30"/>
-    <w:rsid w:val="000E20F0"/>
-    <w:rPr>
-      <w:rFonts w:asciiTheme="majorHAnsi" w:eastAsiaTheme="majorEastAsia" w:hAnsiTheme="majorHAnsi" w:cstheme="majorBidi"/>
-      <w:color w:val="156082" w:themeColor="accent1"/>
-      <w:sz w:val="24"/>
-      <w:szCs w:val="24"/>
+    <w:rsid w:val="00F70E21"/>
+    <w:rPr>
+      <w:rFonts w:asciiTheme="majorHAnsi" w:eastAsiaTheme="majorEastAsia" w:hAnsiTheme="majorHAnsi" w:cstheme="majorBidi"/>
+      <w:color w:val="0E2841" w:themeColor="text2"/>
+      <w:spacing w:val="-6"/>
+      <w:sz w:val="32"/>
+      <w:szCs w:val="32"/>
     </w:rPr>
   </w:style>
   <w:style w:type="character" w:styleId="Accentuationlgre">
@@ -1890,11 +1384,11 @@
     <w:basedOn w:val="Policepardfaut"/>
     <w:uiPriority w:val="19"/>
     <w:qFormat/>
-    <w:rsid w:val="000E20F0"/>
+    <w:rsid w:val="00F70E21"/>
     <w:rPr>
       <w:i/>
       <w:iCs/>
-      <w:color w:val="404040" w:themeColor="text1" w:themeTint="BF"/>
+      <w:color w:val="595959" w:themeColor="text1" w:themeTint="A6"/>
     </w:rPr>
   </w:style>
   <w:style w:type="character" w:styleId="Accentuationintense">
@@ -1902,13 +1396,12 @@
     <w:basedOn w:val="Policepardfaut"/>
     <w:uiPriority w:val="21"/>
     <w:qFormat/>
-    <w:rsid w:val="000E20F0"/>
-    <w:rPr>
-      <w:b w:val="0"/>
-      <w:bCs w:val="0"/>
+    <w:rsid w:val="00F70E21"/>
+    <w:rPr>
+      <w:b/>
+      <w:bCs/>
       <w:i/>
       <w:iCs/>
-      <w:color w:val="156082" w:themeColor="accent1"/>
     </w:rPr>
   </w:style>
   <w:style w:type="character" w:styleId="Rfrencelgre">
@@ -1916,11 +1409,12 @@
     <w:basedOn w:val="Policepardfaut"/>
     <w:uiPriority w:val="31"/>
     <w:qFormat/>
-    <w:rsid w:val="000E20F0"/>
+    <w:rsid w:val="00F70E21"/>
     <w:rPr>
       <w:smallCaps/>
-      <w:color w:val="404040" w:themeColor="text1" w:themeTint="BF"/>
-      <w:u w:val="single" w:color="7F7F7F" w:themeColor="text1" w:themeTint="80"/>
+      <w:color w:val="595959" w:themeColor="text1" w:themeTint="A6"/>
+      <w:u w:val="none" w:color="7F7F7F" w:themeColor="text1" w:themeTint="80"/>
+      <w:bdr w:val="none" w:sz="0" w:space="0" w:color="auto"/>
     </w:rPr>
   </w:style>
   <w:style w:type="character" w:styleId="Rfrenceintense">
@@ -1928,13 +1422,12 @@
     <w:basedOn w:val="Policepardfaut"/>
     <w:uiPriority w:val="32"/>
     <w:qFormat/>
-    <w:rsid w:val="000E20F0"/>
+    <w:rsid w:val="00F70E21"/>
     <w:rPr>
       <w:b/>
       <w:bCs/>
       <w:smallCaps/>
-      <w:color w:val="156082" w:themeColor="accent1"/>
-      <w:spacing w:val="5"/>
+      <w:color w:val="0E2841" w:themeColor="text2"/>
       <w:u w:val="single"/>
     </w:rPr>
   </w:style>
@@ -1943,11 +1436,12 @@
     <w:basedOn w:val="Policepardfaut"/>
     <w:uiPriority w:val="33"/>
     <w:qFormat/>
-    <w:rsid w:val="000E20F0"/>
+    <w:rsid w:val="00F70E21"/>
     <w:rPr>
       <w:b/>
       <w:bCs/>
       <w:smallCaps/>
+      <w:spacing w:val="10"/>
     </w:rPr>
   </w:style>
   <w:style w:type="paragraph" w:styleId="En-ttedetabledesmatires">
@@ -1958,7 +1452,7 @@
     <w:semiHidden/>
     <w:unhideWhenUsed/>
     <w:qFormat/>
-    <w:rsid w:val="000E20F0"/>
+    <w:rsid w:val="00F70E21"/>
     <w:pPr>
       <w:outlineLvl w:val="9"/>
     </w:pPr>
@@ -2015,6 +1509,310 @@
         <w:insideV w:val="single" w:sz="4" w:space="0" w:color="auto"/>
       </w:tblBorders>
     </w:tblPr>
+  </w:style>
+  <w:style w:type="table" w:styleId="Tableausimple3">
+    <w:name w:val="Plain Table 3"/>
+    <w:basedOn w:val="TableauNormal"/>
+    <w:uiPriority w:val="43"/>
+    <w:rsid w:val="00F70E21"/>
+    <w:pPr>
+      <w:spacing w:after="0" w:line="240" w:lineRule="auto"/>
+    </w:pPr>
+    <w:tblPr>
+      <w:tblStyleRowBandSize w:val="1"/>
+      <w:tblStyleColBandSize w:val="1"/>
+    </w:tblPr>
+    <w:tblStylePr w:type="firstRow">
+      <w:rPr>
+        <w:b/>
+        <w:bCs/>
+        <w:caps/>
+      </w:rPr>
+      <w:tblPr/>
+      <w:tcPr>
+        <w:tcBorders>
+          <w:bottom w:val="single" w:sz="4" w:space="0" w:color="7F7F7F" w:themeColor="text1" w:themeTint="80"/>
+        </w:tcBorders>
+      </w:tcPr>
+    </w:tblStylePr>
+    <w:tblStylePr w:type="lastRow">
+      <w:rPr>
+        <w:b/>
+        <w:bCs/>
+        <w:caps/>
+      </w:rPr>
+      <w:tblPr/>
+      <w:tcPr>
+        <w:tcBorders>
+          <w:top w:val="nil"/>
+        </w:tcBorders>
+      </w:tcPr>
+    </w:tblStylePr>
+    <w:tblStylePr w:type="firstCol">
+      <w:rPr>
+        <w:b/>
+        <w:bCs/>
+        <w:caps/>
+      </w:rPr>
+      <w:tblPr/>
+      <w:tcPr>
+        <w:tcBorders>
+          <w:right w:val="single" w:sz="4" w:space="0" w:color="7F7F7F" w:themeColor="text1" w:themeTint="80"/>
+        </w:tcBorders>
+      </w:tcPr>
+    </w:tblStylePr>
+    <w:tblStylePr w:type="lastCol">
+      <w:rPr>
+        <w:b/>
+        <w:bCs/>
+        <w:caps/>
+      </w:rPr>
+      <w:tblPr/>
+      <w:tcPr>
+        <w:tcBorders>
+          <w:left w:val="nil"/>
+        </w:tcBorders>
+      </w:tcPr>
+    </w:tblStylePr>
+    <w:tblStylePr w:type="band1Vert">
+      <w:tblPr/>
+      <w:tcPr>
+        <w:shd w:val="clear" w:color="auto" w:fill="F2F2F2" w:themeFill="background1" w:themeFillShade="F2"/>
+      </w:tcPr>
+    </w:tblStylePr>
+    <w:tblStylePr w:type="band1Horz">
+      <w:tblPr/>
+      <w:tcPr>
+        <w:shd w:val="clear" w:color="auto" w:fill="F2F2F2" w:themeFill="background1" w:themeFillShade="F2"/>
+      </w:tcPr>
+    </w:tblStylePr>
+    <w:tblStylePr w:type="neCell">
+      <w:tblPr/>
+      <w:tcPr>
+        <w:tcBorders>
+          <w:left w:val="nil"/>
+        </w:tcBorders>
+      </w:tcPr>
+    </w:tblStylePr>
+    <w:tblStylePr w:type="nwCell">
+      <w:tblPr/>
+      <w:tcPr>
+        <w:tcBorders>
+          <w:right w:val="nil"/>
+        </w:tcBorders>
+      </w:tcPr>
+    </w:tblStylePr>
+  </w:style>
+  <w:style w:type="table" w:styleId="TableauGrille2">
+    <w:name w:val="Grid Table 2"/>
+    <w:basedOn w:val="TableauNormal"/>
+    <w:uiPriority w:val="47"/>
+    <w:rsid w:val="00F70E21"/>
+    <w:pPr>
+      <w:spacing w:after="0" w:line="240" w:lineRule="auto"/>
+    </w:pPr>
+    <w:tblPr>
+      <w:tblStyleRowBandSize w:val="1"/>
+      <w:tblStyleColBandSize w:val="1"/>
+      <w:tblBorders>
+        <w:top w:val="single" w:sz="2" w:space="0" w:color="666666" w:themeColor="text1" w:themeTint="99"/>
+        <w:bottom w:val="single" w:sz="2" w:space="0" w:color="666666" w:themeColor="text1" w:themeTint="99"/>
+        <w:insideH w:val="single" w:sz="2" w:space="0" w:color="666666" w:themeColor="text1" w:themeTint="99"/>
+        <w:insideV w:val="single" w:sz="2" w:space="0" w:color="666666" w:themeColor="text1" w:themeTint="99"/>
+      </w:tblBorders>
+    </w:tblPr>
+    <w:tblStylePr w:type="firstRow">
+      <w:rPr>
+        <w:b/>
+        <w:bCs/>
+      </w:rPr>
+      <w:tblPr/>
+      <w:tcPr>
+        <w:tcBorders>
+          <w:top w:val="nil"/>
+          <w:bottom w:val="single" w:sz="12" w:space="0" w:color="666666" w:themeColor="text1" w:themeTint="99"/>
+          <w:insideH w:val="nil"/>
+          <w:insideV w:val="nil"/>
+        </w:tcBorders>
+        <w:shd w:val="clear" w:color="auto" w:fill="FFFFFF" w:themeFill="background1"/>
+      </w:tcPr>
+    </w:tblStylePr>
+    <w:tblStylePr w:type="lastRow">
+      <w:rPr>
+        <w:b/>
+        <w:bCs/>
+      </w:rPr>
+      <w:tblPr/>
+      <w:tcPr>
+        <w:tcBorders>
+          <w:top w:val="double" w:sz="2" w:space="0" w:color="666666" w:themeColor="text1" w:themeTint="99"/>
+          <w:bottom w:val="nil"/>
+          <w:insideH w:val="nil"/>
+          <w:insideV w:val="nil"/>
+        </w:tcBorders>
+        <w:shd w:val="clear" w:color="auto" w:fill="FFFFFF" w:themeFill="background1"/>
+      </w:tcPr>
+    </w:tblStylePr>
+    <w:tblStylePr w:type="firstCol">
+      <w:rPr>
+        <w:b/>
+        <w:bCs/>
+      </w:rPr>
+    </w:tblStylePr>
+    <w:tblStylePr w:type="lastCol">
+      <w:rPr>
+        <w:b/>
+        <w:bCs/>
+      </w:rPr>
+    </w:tblStylePr>
+    <w:tblStylePr w:type="band1Vert">
+      <w:tblPr/>
+      <w:tcPr>
+        <w:shd w:val="clear" w:color="auto" w:fill="CCCCCC" w:themeFill="text1" w:themeFillTint="33"/>
+      </w:tcPr>
+    </w:tblStylePr>
+    <w:tblStylePr w:type="band1Horz">
+      <w:tblPr/>
+      <w:tcPr>
+        <w:shd w:val="clear" w:color="auto" w:fill="CCCCCC" w:themeFill="text1" w:themeFillTint="33"/>
+      </w:tcPr>
+    </w:tblStylePr>
+  </w:style>
+  <w:style w:type="table" w:styleId="TableauGrille3">
+    <w:name w:val="Grid Table 3"/>
+    <w:basedOn w:val="TableauNormal"/>
+    <w:uiPriority w:val="48"/>
+    <w:rsid w:val="00F70E21"/>
+    <w:pPr>
+      <w:spacing w:after="0" w:line="240" w:lineRule="auto"/>
+    </w:pPr>
+    <w:tblPr>
+      <w:tblStyleRowBandSize w:val="1"/>
+      <w:tblStyleColBandSize w:val="1"/>
+      <w:tblBorders>
+        <w:top w:val="single" w:sz="4" w:space="0" w:color="666666" w:themeColor="text1" w:themeTint="99"/>
+        <w:left w:val="single" w:sz="4" w:space="0" w:color="666666" w:themeColor="text1" w:themeTint="99"/>
+        <w:bottom w:val="single" w:sz="4" w:space="0" w:color="666666" w:themeColor="text1" w:themeTint="99"/>
+        <w:right w:val="single" w:sz="4" w:space="0" w:color="666666" w:themeColor="text1" w:themeTint="99"/>
+        <w:insideH w:val="single" w:sz="4" w:space="0" w:color="666666" w:themeColor="text1" w:themeTint="99"/>
+        <w:insideV w:val="single" w:sz="4" w:space="0" w:color="666666" w:themeColor="text1" w:themeTint="99"/>
+      </w:tblBorders>
+    </w:tblPr>
+    <w:tblStylePr w:type="firstRow">
+      <w:rPr>
+        <w:b/>
+        <w:bCs/>
+      </w:rPr>
+      <w:tblPr/>
+      <w:tcPr>
+        <w:tcBorders>
+          <w:top w:val="nil"/>
+          <w:left w:val="nil"/>
+          <w:right w:val="nil"/>
+          <w:insideH w:val="nil"/>
+          <w:insideV w:val="nil"/>
+        </w:tcBorders>
+        <w:shd w:val="clear" w:color="auto" w:fill="FFFFFF" w:themeFill="background1"/>
+      </w:tcPr>
+    </w:tblStylePr>
+    <w:tblStylePr w:type="lastRow">
+      <w:rPr>
+        <w:b/>
+        <w:bCs/>
+      </w:rPr>
+      <w:tblPr/>
+      <w:tcPr>
+        <w:tcBorders>
+          <w:left w:val="nil"/>
+          <w:bottom w:val="nil"/>
+          <w:right w:val="nil"/>
+          <w:insideH w:val="nil"/>
+          <w:insideV w:val="nil"/>
+        </w:tcBorders>
+        <w:shd w:val="clear" w:color="auto" w:fill="FFFFFF" w:themeFill="background1"/>
+      </w:tcPr>
+    </w:tblStylePr>
+    <w:tblStylePr w:type="firstCol">
+      <w:pPr>
+        <w:jc w:val="right"/>
+      </w:pPr>
+      <w:rPr>
+        <w:i/>
+        <w:iCs/>
+      </w:rPr>
+      <w:tblPr/>
+      <w:tcPr>
+        <w:tcBorders>
+          <w:top w:val="nil"/>
+          <w:left w:val="nil"/>
+          <w:bottom w:val="nil"/>
+          <w:insideH w:val="nil"/>
+          <w:insideV w:val="nil"/>
+        </w:tcBorders>
+        <w:shd w:val="clear" w:color="auto" w:fill="FFFFFF" w:themeFill="background1"/>
+      </w:tcPr>
+    </w:tblStylePr>
+    <w:tblStylePr w:type="lastCol">
+      <w:rPr>
+        <w:i/>
+        <w:iCs/>
+      </w:rPr>
+      <w:tblPr/>
+      <w:tcPr>
+        <w:tcBorders>
+          <w:top w:val="nil"/>
+          <w:bottom w:val="nil"/>
+          <w:right w:val="nil"/>
+          <w:insideH w:val="nil"/>
+          <w:insideV w:val="nil"/>
+        </w:tcBorders>
+        <w:shd w:val="clear" w:color="auto" w:fill="FFFFFF" w:themeFill="background1"/>
+      </w:tcPr>
+    </w:tblStylePr>
+    <w:tblStylePr w:type="band1Vert">
+      <w:tblPr/>
+      <w:tcPr>
+        <w:shd w:val="clear" w:color="auto" w:fill="CCCCCC" w:themeFill="text1" w:themeFillTint="33"/>
+      </w:tcPr>
+    </w:tblStylePr>
+    <w:tblStylePr w:type="band1Horz">
+      <w:tblPr/>
+      <w:tcPr>
+        <w:shd w:val="clear" w:color="auto" w:fill="CCCCCC" w:themeFill="text1" w:themeFillTint="33"/>
+      </w:tcPr>
+    </w:tblStylePr>
+    <w:tblStylePr w:type="neCell">
+      <w:tblPr/>
+      <w:tcPr>
+        <w:tcBorders>
+          <w:bottom w:val="single" w:sz="4" w:space="0" w:color="666666" w:themeColor="text1" w:themeTint="99"/>
+        </w:tcBorders>
+      </w:tcPr>
+    </w:tblStylePr>
+    <w:tblStylePr w:type="nwCell">
+      <w:tblPr/>
+      <w:tcPr>
+        <w:tcBorders>
+          <w:bottom w:val="single" w:sz="4" w:space="0" w:color="666666" w:themeColor="text1" w:themeTint="99"/>
+        </w:tcBorders>
+      </w:tcPr>
+    </w:tblStylePr>
+    <w:tblStylePr w:type="seCell">
+      <w:tblPr/>
+      <w:tcPr>
+        <w:tcBorders>
+          <w:top w:val="single" w:sz="4" w:space="0" w:color="666666" w:themeColor="text1" w:themeTint="99"/>
+        </w:tcBorders>
+      </w:tcPr>
+    </w:tblStylePr>
+    <w:tblStylePr w:type="swCell">
+      <w:tblPr/>
+      <w:tcPr>
+        <w:tcBorders>
+          <w:top w:val="single" w:sz="4" w:space="0" w:color="666666" w:themeColor="text1" w:themeTint="99"/>
+        </w:tcBorders>
+      </w:tcPr>
+    </w:tblStylePr>
   </w:style>
 </w:styles>
 </file>

</xml_diff>